<commit_message>
working on notes from manuscript intro
</commit_message>
<xml_diff>
--- a/docs/manuscripts/euc manuscript/Euc MS intro3.docx
+++ b/docs/manuscripts/euc manuscript/Euc MS intro3.docx
@@ -23,393 +23,213 @@
       </w:r>
     </w:p>
     <w:p>
-      <w:ins w:id="1" w:author="James Lawson" w:date="2017-07-18T16:14:00Z">
-        <w:r>
-          <w:t>Over the last decade we have</w:t>
-        </w:r>
-      </w:ins>
-      <w:commentRangeStart w:id="2"/>
-      <w:del w:id="3" w:author="James Lawson" w:date="2017-07-18T16:14:00Z">
-        <w:r>
-          <w:delText xml:space="preserve">The </w:delText>
-        </w:r>
-        <w:r>
-          <w:delText>decade</w:delText>
-        </w:r>
-        <w:commentRangeEnd w:id="2"/>
+      <w:r>
+        <w:t>Over the last decade we have</w:t>
+      </w:r>
+      <w:r>
+        <w:t xml:space="preserve"> seen </w:t>
+      </w:r>
+      <w:r>
+        <w:t>a step change in our ability to investigate the molecular bases of biological adaptation</w:t>
+      </w:r>
+      <w:r>
+        <w:t xml:space="preserve"> and evolution</w:t>
+      </w:r>
+      <w:r>
+        <w:t xml:space="preserve">. Rapidly progressing ‘omics’ technologies now allow researchers to characterise complete sets of biological molecules in non-model organisms </w:t>
+      </w:r>
+      <w:r>
+        <w:fldChar w:fldCharType="begin" w:fldLock="1"/>
+      </w:r>
+      <w:r>
+        <w:instrText>ADDIN CSL_CITATION { "citationItems" : [ { "id" : "ITEM-1", "itemData" : { "DOI" : "10.1038/hdy.2010.152", "ISBN" : "0018-067X", "ISSN" : "1365-2540", "PMID" : "21139633", "abstract" : "As most biologists are probably aware, technological advances in molecular biology during the last few years have opened up possibilities to rapidly generate large-scale sequencing data from non-model organisms at a reasonable cost. In an era when virtually any study organism can 'go genomic', it is worthwhile to review how this may impact molecular ecology. The first studies to put the next generation sequencing (NGS) to the test in ecologically well-characterized species without previous genome information were published in 2007 and the beginning of 2008. Since then several studies have followed in their footsteps, and a large number are undoubtedly under way. This review focuses on how NGS has been, and can be, applied to ecological, population genetic and conservation genetic studies of non-model species, in which there is no (or very limited) genomic resources. Our aim is to draw attention to the various possibilities that are opening up using the new technologies, but we also highlight some of the pitfalls and drawbacks with these methods. We will try to provide a snapshot of the current state of the art for this rapidly advancing and expanding field of research and give some likely directions for future developments.", "author" : [ { "dropping-particle" : "", "family" : "Ekblom", "given" : "R", "non-dropping-particle" : "", "parse-names" : false, "suffix" : "" }, { "dropping-particle" : "", "family" : "Galindo", "given" : "J", "non-dropping-particle" : "", "parse-names" : false, "suffix" : "" } ], "container-title" : "Heredity", "id" : "ITEM-1", "issue" : "1", "issued" : { "date-parts" : [ [ "2010" ] ] }, "page" : "1-15", "publisher" : "Nature Publishing Group", "title" : "Applications of next generation sequencing in molecular ecology of non-model organisms.", "type" : "article-journal", "volume" : "107" }, "uris" : [ "http://www.mendeley.com/documents/?uuid=2c6a31e9-86b0-43d2-bc1a-3baadc42f9bf" ] }, { "id" : "ITEM-2", "itemData" : { "DOI" : "10.1038/nrg2484", "ISBN" : "1471-0064 (Electronic)\\r1471-0056 (Linking)", "ISSN" : "1471-0064", "PMID" : "19015660", "abstract" : "RNA-Seq is a recently developed approach to transcriptome profiling that uses deep-sequencing technologies. Studies using this method have already altered our view of the extent and complexity of eukaryotic transcriptomes. RNA-Seq also provides a far more precise measurement of levels of transcripts and their isoforms than other methods. This article describes the RNA-Seq approach, the challenges associated with its application, and the advances made so far in characterizing several eukaryote transcriptomes.", "author" : [ { "dropping-particle" : "", "family" : "Wang", "given" : "Zhong", "non-dropping-particle" : "", "parse-names" : false, "suffix" : "" }, { "dropping-particle" : "", "family" : "Gerstein", "given" : "Mark", "non-dropping-particle" : "", "parse-names" : false, "suffix" : "" }, { "dropping-particle" : "", "family" : "Snyder", "given" : "Michael", "non-dropping-particle" : "", "parse-names" : false, "suffix" : "" } ], "container-title" : "Nature reviews. Genetics", "id" : "ITEM-2", "issue" : "1", "issued" : { "date-parts" : [ [ "2009" ] ] }, "page" : "57-63", "title" : "RNA-Seq: a revolutionary tool for transcriptomics.", "type" : "article-journal", "volume" : "10" }, "uris" : [ "http://www.mendeley.com/documents/?uuid=ee4c5d30-a2e9-4c7a-ae77-24001163518e" ] }, { "id" : "ITEM-3", "itemData" : { "DOI" : "10.1016/j.jprot.2014.01.007", "ISBN" : "1874-3919", "ISSN" : "18767737", "PMID" : "24440519", "abstract" : "Previously, large-scale proteomics was possible only for organisms whose genomes were sequenced, meaning the most common model organisms. The use of next-generation sequencers is now changing the deal. With \"proteogenomics\", the use of experimental proteomics data to refine genome annotations, a higher integration of omics data is gaining ground. By extension, combining genomic and proteomic data is becoming routine in many research projects. \"Proteogenomic\"-flavored approaches are currently expanding, enabling the molecular studies of non-model organisms at an unprecedented depth. Today draft genomes can be obtained using next-generation sequencers in a rather straightforward way and at a reasonable cost for any organism. Unfinished genome sequences can be used to interpret tandem mass spectrometry proteomics data without the need for time-consuming genome annotation, and the use of RNA-seq to establish nucleotide sequences that are directly translated into protein sequences appears promising. There are, however, certain drawbacks that deserve further attention for RNA-seq to become more efficient. Here, we discuss the opportunities of working with non-model organisms, the proteomic methods that have been used until now, and the dramatic improvements proffered by proteogenomics. These put the distinction between model and non-model organisms in great danger, at least in terms of proteomics! Biological significance: Model organisms have been crucial for in-depth analysis of cellular and molecular processes of life. Focusing the efforts of thousands of researchers on the Escherichia coli bacterium, Saccharomyces cerevisiae yeast, Arabidopsis thaliana plant, Danio rerio fish and other models for which genetic manipulation was possible was certainly worthwhile in terms of fundamental and invaluable biological insights. Until recently, proteomics of non-model organisms was limited to tedious, homology-based techniques, but today draft genomes or RNA-seq data can be straightforwardly obtained using next-generation sequencers, allowing the establishment of a draft protein database for any organism. Thus, proteogenomics opens new perspectives for molecular studies of non-model organisms, although they are still difficult experimental organisms. This article is part of a Special Issue entitled: Proteomics of non-model organisms. \u00a9 2014 Elsevier B.V.", "author" : [ { "dropping-particle" : "", "family" : "Armengaud", "given" : "Jean", "non-dropping-particle" : "", "parse-names" : false, "suffix" : "" }, { "dropping-particle" : "", "family" : "Trapp", "given" : "Judith", "non-dropping-particle" : "", "parse-names" : false, "suffix" : "" }, { "dropping-particle" : "", "family" : "Pible", "given" : "Olivier", "non-dropping-particle" : "", "parse-names" : false, "suffix" : "" }, { "dropping-particle" : "", "family" : "Geffard", "given" : "Olivier", "non-dropping-particle" : "", "parse-names" : false, "suffix" : "" }, { "dropping-particle" : "", "family" : "Chaumot", "given" : "Arnaud", "non-dropping-particle" : "", "parse-names" : false, "suffix" : "" }, { "dropping-particle" : "", "family" : "Hartmann", "given" : "Erica M.", "non-dropping-particle" : "", "parse-names" : false, "suffix" : "" } ], "container-title" : "Journal of Proteomics", "id" : "ITEM-3", "issued" : { "date-parts" : [ [ "2014" ] ] }, "page" : "5-18", "publisher" : "Elsevier B.V.", "title" : "Non-model organisms, a species endangered by proteogenomics", "type" : "article-journal", "volume" : "105" }, "uris" : [ "http://www.mendeley.com/documents/?uuid=db4ab920-91e9-42ac-b93c-0cfba94c5d9c" ] } ], "mendeley" : { "formattedCitation" : "(Wang, Gerstein &amp; Snyder 2009; Ekblom &amp; Galindo 2010; Armengaud &lt;i&gt;et al.&lt;/i&gt; 2014)", "plainTextFormattedCitation" : "(Wang, Gerstein &amp; Snyder 2009; Ekblom &amp; Galindo 2010; Armengaud et al. 2014)", "previouslyFormattedCitation" : "(Wang, Gerstein &amp; Snyder 2009; Ekblom &amp; Galindo 2010; Armengaud &lt;i&gt;et al.&lt;/i&gt; 2014)" }, "properties" : { "noteIndex" : 0 }, "schema" : "https://github.com/citation-style-language/schema/raw/master/csl-citation.json" }</w:instrText>
+      </w:r>
+      <w:r>
+        <w:fldChar w:fldCharType="separate"/>
+      </w:r>
+      <w:r>
+        <w:rPr>
+          <w:noProof/>
+        </w:rPr>
+        <w:t xml:space="preserve">(Wang, Gerstein &amp; Snyder 2009; Ekblom &amp; Galindo 2010; Armengaud </w:t>
+      </w:r>
+      <w:r>
+        <w:rPr>
+          <w:i/>
+          <w:noProof/>
+        </w:rPr>
+        <w:t>et al.</w:t>
+      </w:r>
+      <w:r>
+        <w:rPr>
+          <w:noProof/>
+        </w:rPr>
+        <w:t xml:space="preserve"> 2014)</w:t>
+      </w:r>
+      <w:r>
+        <w:fldChar w:fldCharType="end"/>
+      </w:r>
+      <w:r>
+        <w:t xml:space="preserve">. </w:t>
+      </w:r>
+      <w:commentRangeStart w:id="1"/>
+      <w:r>
+        <w:t>Extent of</w:t>
+      </w:r>
+      <w:r>
+        <w:t xml:space="preserve"> </w:t>
+      </w:r>
+      <w:r>
+        <w:t>protein expression</w:t>
+      </w:r>
+      <w:r>
+        <w:t xml:space="preserve"> determines an organism’s capacity to perform</w:t>
+      </w:r>
+      <w:r>
+        <w:t xml:space="preserve"> biochemical</w:t>
+      </w:r>
+      <w:r>
+        <w:t xml:space="preserve"> </w:t>
+      </w:r>
+      <w:r>
+        <w:t xml:space="preserve">functions where the rate at which work is done is </w:t>
+      </w:r>
+      <w:r>
+        <w:t>a function of</w:t>
+      </w:r>
+      <w:r>
+        <w:t xml:space="preserve"> the amount of protein doing the work</w:t>
+      </w:r>
+      <w:r>
+        <w:t xml:space="preserve"> (ref – Michaelis &amp; Menten?)</w:t>
+      </w:r>
+      <w:r>
+        <w:t>.</w:t>
+      </w:r>
+      <w:commentRangeEnd w:id="1"/>
+      <w:r>
+        <w:rPr>
+          <w:rStyle w:val="CommentReference"/>
+        </w:rPr>
+        <w:commentReference w:id="1"/>
+      </w:r>
+      <w:r>
+        <w:t xml:space="preserve"> In photosynthesis, for example, light energy captured by light harvesting proteins is used to catalyse carbon uptake from the atmosphere by enzymatic carboxylation. The rate at which </w:t>
+      </w:r>
+      <w:r>
+        <w:t>plants</w:t>
+      </w:r>
+      <w:r>
+        <w:t xml:space="preserve"> are able to perform this process</w:t>
+      </w:r>
+      <w:r>
+        <w:t xml:space="preserve"> is a function of </w:t>
+      </w:r>
+      <w:r>
+        <w:t>the abundance of photosynthetic proteins in their leaves</w:t>
+      </w:r>
+      <w:r>
+        <w:t xml:space="preserve"> </w:t>
+      </w:r>
+      <w:r>
+        <w:t>(Evans 1989?)</w:t>
+      </w:r>
+      <w:r>
+        <w:t xml:space="preserve">. </w:t>
+      </w:r>
+      <w:r>
+        <w:t xml:space="preserve">As such, </w:t>
+      </w:r>
+      <w:r>
+        <w:t xml:space="preserve">quantifying </w:t>
+      </w:r>
+      <w:r>
+        <w:t xml:space="preserve">protein amounts using proteomics methods </w:t>
+      </w:r>
+      <w:del w:id="2" w:author="James Lawson" w:date="2017-07-24T16:40:00Z">
+        <w:r>
+          <w:delText xml:space="preserve">can </w:delText>
+        </w:r>
+      </w:del>
+      <w:r>
+        <w:t>provide</w:t>
+      </w:r>
+      <w:r>
+        <w:t>s</w:t>
+      </w:r>
+      <w:r>
+        <w:t xml:space="preserve"> </w:t>
+      </w:r>
+      <w:r>
+        <w:t xml:space="preserve">direct </w:t>
+      </w:r>
+      <w:r>
+        <w:t xml:space="preserve">information </w:t>
+      </w:r>
+      <w:r>
+        <w:t xml:space="preserve">about </w:t>
+      </w:r>
+      <w:r>
+        <w:t>how</w:t>
+      </w:r>
+      <w:r>
+        <w:t xml:space="preserve"> organisms </w:t>
+      </w:r>
+      <w:r>
+        <w:t>are</w:t>
+      </w:r>
+      <w:r>
+        <w:t xml:space="preserve"> </w:t>
+      </w:r>
+      <w:r>
+        <w:t>adapted to</w:t>
+      </w:r>
+      <w:r>
+        <w:t xml:space="preserve"> their environment</w:t>
+      </w:r>
+      <w:r>
+        <w:t xml:space="preserve"> </w:t>
+      </w:r>
+      <w:r>
+        <w:fldChar w:fldCharType="begin" w:fldLock="1"/>
+      </w:r>
+      <w:r>
+        <w:instrText>ADDIN CSL_CITATION { "citationItems" : [ { "id" : "ITEM-1", "itemData" : { "DOI" : "10.1016/j.jprot.2016.01.020", "ISSN" : "18767737", "author" : [ { "dropping-particle" : "", "family" : "Diz", "given" : "Angel P.", "non-dropping-particle" : "", "parse-names" : false, "suffix" : "" }, { "dropping-particle" : "", "family" : "Calvete", "given" : "Juan J.", "non-dropping-particle" : "", "parse-names" : false, "suffix" : "" } ], "container-title" : "Journal of Proteomics", "id" : "ITEM-1", "issued" : { "date-parts" : [ [ "2016" ] ] }, "page" : "1-3", "title" : "Ecological proteomics: Is the field ripe for integrating proteomics into evolutionary ecology research?", "type" : "article-journal", "volume" : "135" }, "uris" : [ "http://www.mendeley.com/documents/?uuid=4f868806-23a9-4b1b-977a-9d5b32664deb" ] } ], "mendeley" : { "formattedCitation" : "(Diz &amp; Calvete 2016)", "plainTextFormattedCitation" : "(Diz &amp; Calvete 2016)", "previouslyFormattedCitation" : "(Diz &amp; Calvete 2016)" }, "properties" : { "noteIndex" : 0 }, "schema" : "https://github.com/citation-style-language/schema/raw/master/csl-citation.json" }</w:instrText>
+      </w:r>
+      <w:r>
+        <w:fldChar w:fldCharType="separate"/>
+      </w:r>
+      <w:r>
+        <w:rPr>
+          <w:noProof/>
+        </w:rPr>
+        <w:t>(Diz &amp; Calvete 2016)</w:t>
+      </w:r>
+      <w:r>
+        <w:fldChar w:fldCharType="end"/>
+      </w:r>
+      <w:r>
+        <w:t xml:space="preserve">. </w:t>
+      </w:r>
+    </w:p>
+    <w:p>
+      <w:pPr>
+        <w:rPr>
+          <w:ins w:id="3" w:author="James Lawson" w:date="2017-07-18T16:17:00Z"/>
+        </w:rPr>
+      </w:pPr>
+      <w:moveToRangeStart w:id="4" w:author="James Lawson" w:date="2017-07-18T16:44:00Z" w:name="move488159622"/>
+      <w:commentRangeStart w:id="5"/>
+      <w:moveTo w:id="6" w:author="James Lawson" w:date="2017-07-18T16:44:00Z">
+        <w:r>
+          <w:t>Proteomic applications in ecological and evolutionary research</w:t>
+        </w:r>
+        <w:commentRangeEnd w:id="5"/>
         <w:r>
           <w:rPr>
             <w:rStyle w:val="CommentReference"/>
           </w:rPr>
-          <w:commentReference w:id="2"/>
-        </w:r>
-        <w:r>
-          <w:delText xml:space="preserve"> has</w:delText>
-        </w:r>
-      </w:del>
-      <w:r>
-        <w:t xml:space="preserve"> seen </w:t>
-      </w:r>
-      <w:r>
-        <w:t>a step change in our ability to investigate the molecular bases of biological adaptation</w:t>
-      </w:r>
-      <w:ins w:id="4" w:author="James Lawson" w:date="2017-07-18T16:16:00Z">
-        <w:r>
-          <w:t xml:space="preserve"> and evolution</w:t>
-        </w:r>
-      </w:ins>
-      <w:del w:id="5" w:author="James Lawson" w:date="2017-07-18T16:15:00Z">
-        <w:r>
-          <w:delText xml:space="preserve"> and evolution</w:delText>
-        </w:r>
-      </w:del>
-      <w:r>
-        <w:t xml:space="preserve">. Rapidly progressing ‘omics’ technologies now allow researchers to characterise complete sets of biological molecules in non-model organisms </w:t>
-      </w:r>
-      <w:r>
-        <w:fldChar w:fldCharType="begin" w:fldLock="1"/>
-      </w:r>
-      <w:r>
-        <w:instrText>ADDIN CSL_CITATION { "citationItems" : [ { "id" : "ITEM-1", "itemData" : { "DOI" : "10.1038/hdy.2010.152", "ISBN" : "0018-067X", "ISSN" : "1365-2540", "PMID" : "21139633", "abstract" : "As most biologists are probably aware, technological advances in molecular biology during the last few years have opened up possibilities to rapidly generate large-scale sequencing data from non-model organisms at a reasonable cost. In an era when virtually any study organism can 'go genomic', it is worthwhile to review how this may impact molecular ecology. The first studies to put the next generation sequencing (NGS) to the test in ecologically well-characterized species without previous genome information were published in 2007 and the beginning of 2008. Since then several studies have followed in their footsteps, and a large number are undoubtedly under way. This review focuses on how NGS has been, and can be, applied to ecological, population genetic and conservation genetic studies of non-model species, in which there is no (or very limited) genomic resources. Our aim is to draw attention to the various possibilities that are opening up using the new technologies, but we also highlight some of the pitfalls and drawbacks with these methods. We will try to provide a snapshot of the current state of the art for this rapidly advancing and expanding field of research and give some likely directions for future developments.", "author" : [ { "dropping-particle" : "", "family" : "Ekblom", "given" : "R", "non-dropping-particle" : "", "parse-names" : false, "suffix" : "" }, { "dropping-particle" : "", "family" : "Galindo", "given" : "J", "non-dropping-particle" : "", "parse-names" : false, "suffix" : "" } ], "container-title" : "Heredity", "id" : "ITEM-1", "issue" : "1", "issued" : { "date-parts" : [ [ "2010" ] ] }, "page" : "1-15", "publisher" : "Nature Publishing Group", "title" : "Applications of next generation sequencing in molecular ecology of non-model organisms.", "type" : "article-journal", "volume" : "107" }, "uris" : [ "http://www.mendeley.com/documents/?uuid=2c6a31e9-86b0-43d2-bc1a-3baadc42f9bf" ] }, { "id" : "ITEM-2", "itemData" : { "DOI" : "10.1038/nrg2484", "ISBN" : "1471-0064 (Electronic)\\r1471-0056 (Linking)", "ISSN" : "1471-0064", "PMID" : "19015660", "abstract" : "RNA-Seq is a recently developed approach to transcriptome profiling that uses deep-sequencing technologies. Studies using this method have already altered our view of the extent and complexity of eukaryotic transcriptomes. RNA-Seq also provides a far more precise measurement of levels of transcripts and their isoforms than other methods. This article describes the RNA-Seq approach, the challenges associated with its application, and the advances made so far in characterizing several eukaryote transcriptomes.", "author" : [ { "dropping-particle" : "", "family" : "Wang", "given" : "Zhong", "non-dropping-particle" : "", "parse-names" : false, "suffix" : "" }, { "dropping-particle" : "", "family" : "Gerstein", "given" : "Mark", "non-dropping-particle" : "", "parse-names" : false, "suffix" : "" }, { "dropping-particle" : "", "family" : "Snyder", "given" : "Michael", "non-dropping-particle" : "", "parse-names" : false, "suffix" : "" } ], "container-title" : "Nature reviews. Genetics", "id" : "ITEM-2", "issue" : "1", "issued" : { "date-parts" : [ [ "2009" ] ] }, "page" : "57-63", "title" : "RNA-Seq: a revolutionary tool for transcriptomics.", "type" : "article-journal", "volume" : "10" }, "uris" : [ "http://www.mendeley.com/documents/?uuid=ee4c5d30-a2e9-4c7a-ae77-24001163518e" ] }, { "id" : "ITEM-3", "itemData" : { "DOI" : "10.1016/j.jprot.2014.01.007", "ISBN" : "1874-3919", "ISSN" : "18767737", "PMID" : "24440519", "abstract" : "Previously, large-scale proteomics was possible only for organisms whose genomes were sequenced, meaning the most common model organisms. The use of next-generation sequencers is now changing the deal. With \"proteogenomics\", the use of experimental proteomics data to refine genome annotations, a higher integration of omics data is gaining ground. By extension, combining genomic and proteomic data is becoming routine in many research projects. \"Proteogenomic\"-flavored approaches are currently expanding, enabling the molecular studies of non-model organisms at an unprecedented depth. Today draft genomes can be obtained using next-generation sequencers in a rather straightforward way and at a reasonable cost for any organism. Unfinished genome sequences can be used to interpret tandem mass spectrometry proteomics data without the need for time-consuming genome annotation, and the use of RNA-seq to establish nucleotide sequences that are directly translated into protein sequences appears promising. There are, however, certain drawbacks that deserve further attention for RNA-seq to become more efficient. Here, we discuss the opportunities of working with non-model organisms, the proteomic methods that have been used until now, and the dramatic improvements proffered by proteogenomics. These put the distinction between model and non-model organisms in great danger, at least in terms of proteomics! Biological significance: Model organisms have been crucial for in-depth analysis of cellular and molecular processes of life. Focusing the efforts of thousands of researchers on the Escherichia coli bacterium, Saccharomyces cerevisiae yeast, Arabidopsis thaliana plant, Danio rerio fish and other models for which genetic manipulation was possible was certainly worthwhile in terms of fundamental and invaluable biological insights. Until recently, proteomics of non-model organisms was limited to tedious, homology-based techniques, but today draft genomes or RNA-seq data can be straightforwardly obtained using next-generation sequencers, allowing the establishment of a draft protein database for any organism. Thus, proteogenomics opens new perspectives for molecular studies of non-model organisms, although they are still difficult experimental organisms. This article is part of a Special Issue entitled: Proteomics of non-model organisms. \u00a9 2014 Elsevier B.V.", "author" : [ { "dropping-particle" : "", "family" : "Armengaud", "given" : "Jean", "non-dropping-particle" : "", "parse-names" : false, "suffix" : "" }, { "dropping-particle" : "", "family" : "Trapp", "given" : "Judith", "non-dropping-particle" : "", "parse-names" : false, "suffix" : "" }, { "dropping-particle" : "", "family" : "Pible", "given" : "Olivier", "non-dropping-particle" : "", "parse-names" : false, "suffix" : "" }, { "dropping-particle" : "", "family" : "Geffard", "given" : "Olivier", "non-dropping-particle" : "", "parse-names" : false, "suffix" : "" }, { "dropping-particle" : "", "family" : "Chaumot", "given" : "Arnaud", "non-dropping-particle" : "", "parse-names" : false, "suffix" : "" }, { "dropping-particle" : "", "family" : "Hartmann", "given" : "Erica M.", "non-dropping-particle" : "", "parse-names" : false, "suffix" : "" } ], "container-title" : "Journal of Proteomics", "id" : "ITEM-3", "issued" : { "date-parts" : [ [ "2014" ] ] }, "page" : "5-18", "publisher" : "Elsevier B.V.", "title" : "Non-model organisms, a species endangered by proteogenomics", "type" : "article-journal", "volume" : "105" }, "uris" : [ "http://www.mendeley.com/documents/?uuid=db4ab920-91e9-42ac-b93c-0cfba94c5d9c" ] } ], "mendeley" : { "formattedCitation" : "(Wang, Gerstein &amp; Snyder 2009; Ekblom &amp; Galindo 2010; Armengaud &lt;i&gt;et al.&lt;/i&gt; 2014)", "plainTextFormattedCitation" : "(Wang, Gerstein &amp; Snyder 2009; Ekblom &amp; Galindo 2010; Armengaud et al. 2014)", "previouslyFormattedCitation" : "(Wang, Gerstein &amp; Snyder 2009; Ekblom &amp; Galindo 2010; Armengaud &lt;i&gt;et al.&lt;/i&gt; 2014)" }, "properties" : { "noteIndex" : 0 }, "schema" : "https://github.com/citation-style-language/schema/raw/master/csl-citation.json" }</w:instrText>
-      </w:r>
-      <w:r>
-        <w:fldChar w:fldCharType="separate"/>
-      </w:r>
-      <w:r>
-        <w:rPr>
-          <w:noProof/>
-        </w:rPr>
-        <w:t xml:space="preserve">(Wang, Gerstein &amp; Snyder 2009; Ekblom &amp; Galindo 2010; Armengaud </w:t>
-      </w:r>
-      <w:r>
-        <w:rPr>
-          <w:i/>
-          <w:noProof/>
-        </w:rPr>
-        <w:t>et al.</w:t>
-      </w:r>
-      <w:r>
-        <w:rPr>
-          <w:noProof/>
-        </w:rPr>
-        <w:t xml:space="preserve"> 2014)</w:t>
-      </w:r>
-      <w:r>
-        <w:fldChar w:fldCharType="end"/>
-      </w:r>
-      <w:r>
-        <w:t xml:space="preserve">. </w:t>
-      </w:r>
-      <w:del w:id="6" w:author="James Lawson" w:date="2017-07-18T15:55:00Z">
-        <w:r>
-          <w:delText>The field of transcriptomics</w:delText>
-        </w:r>
-        <w:r>
-          <w:delText xml:space="preserve"> in particular ha</w:delText>
-        </w:r>
-        <w:r>
-          <w:delText>s</w:delText>
-        </w:r>
-        <w:r>
-          <w:delText xml:space="preserve"> made substantial progress in describing responses to environmental stimuli at the molecular level, and </w:delText>
-        </w:r>
-        <w:r>
-          <w:delText>comparative</w:delText>
-        </w:r>
-        <w:r>
-          <w:delText xml:space="preserve"> analysis of mRNA abundance</w:delText>
-        </w:r>
-        <w:r>
-          <w:delText>s</w:delText>
-        </w:r>
-        <w:r>
-          <w:delText xml:space="preserve"> has become a standard method in molecular ecology </w:delText>
-        </w:r>
-        <w:r>
-          <w:fldChar w:fldCharType="begin" w:fldLock="1"/>
-        </w:r>
-        <w:r>
-          <w:delInstrText>ADDIN CSL_CITATION { "citationItems" : [ { "id" : "ITEM-1", "itemData" : { "DOI" : "10.1111/mec.13055", "ISBN" : "1365-294X", "ISSN" : "1365294X", "PMID" : "25604587", "abstract" : "Molecular ecology has moved beyond the use of a relatively small number of markers, often noncoding, and it is now possible to use whole-genome measures of gene expression with microarrays and RNAseq (i.e. transcriptomics) to capture molecular response to environmental challenges. While transcriptome studies are shedding light on the mechanistic basis of traits as complex as personality or physiological response to catastrophic events, these approaches are still challenging because of the required technical expertise, difficulties with analysis and cost. Still, we found that in the last 10 years, 575 studies used microarrays or RNAseq in ecology. These studies broadly address three questions that reflect the progression of the field: (i) How much variation in gene expression is there and how is it structured? (ii) How do environmental stimuli affect gene expression? (iii) How does gene expression affect phenotype? We discuss technical aspects of RNAseq and microarray technology, and a framework that leverages the advantages of both. Further, we highlight future directions of research, particularly related to moving beyond correlation and the development of additional annotation resources. Measuring gene expression across an array of taxa in ecological settings promises to enrich our understanding of ecology and genome function.", "author" : [ { "dropping-particle" : "", "family" : "Alvarez", "given" : "Mariano", "non-dropping-particle" : "", "parse-names" : false, "suffix" : "" }, { "dropping-particle" : "", "family" : "Schrey", "given" : "Aaron W.", "non-dropping-particle" : "", "parse-names" : false, "suffix" : "" }, { "dropping-particle" : "", "family" : "Richards", "given" : "Christina L.", "non-dropping-particle" : "", "parse-names" : false, "suffix" : "" } ], "container-title" : "Molecular Ecology", "id" : "ITEM-1", "issue" : "4", "issued" : { "date-parts" : [ [ "2015" ] ] }, "page" : "710-725", "title" : "Ten years of transcriptomics in wild populations: What have we learned about their ecology and evolution?", "type" : "article-journal", "volume" : "24" }, "uris" : [ "http://www.mendeley.com/documents/?uuid=bccf87dd-0b49-487e-b2f3-8e405e2f3289" ] }, { "id" : "ITEM-2", "itemData" : { "DOI" : "10.1016/j.jprot.2016.01.020", "ISSN" : "18767737", "author" : [ { "dropping-particle" : "", "family" : "Diz", "given" : "Angel P.", "non-dropping-particle" : "", "parse-names" : false, "suffix" : "" }, { "dropping-particle" : "", "family" : "Calvete", "given" : "Juan J.", "non-dropping-particle" : "", "parse-names" : false, "suffix" : "" } ], "container-title" : "Journal of Proteomics", "id" : "ITEM-2", "issued" : { "date-parts" : [ [ "2016" ] ] }, "page" : "1-3", "title" : "Ecological proteomics: Is the field ripe for integrating proteomics into evolutionary ecology research?", "type" : "article-journal", "volume" : "135" }, "uris" : [ "http://www.mendeley.com/documents/?uuid=4f868806-23a9-4b1b-977a-9d5b32664deb" ] } ], "mendeley" : { "formattedCitation" : "(Alvarez, Schrey &amp; Richards 2015; Diz &amp; Calvete 2016)", "plainTextFormattedCitation" : "(Alvarez, Schrey &amp; Richards 2015; Diz &amp; Calvete 2016)", "previouslyFormattedCitation" : "(Alvarez, Schrey &amp; Richards 2015; Diz &amp; Calvete 2016)" }, "properties" : { "noteIndex" : 0 }, "schema" : "https://github.com/citation-style-language/schema/raw/master/csl-citation.json" }</w:delInstrText>
-        </w:r>
-        <w:r>
-          <w:fldChar w:fldCharType="separate"/>
-        </w:r>
-        <w:r>
-          <w:rPr>
-            <w:noProof/>
-          </w:rPr>
-          <w:delText>(Alvarez, Schrey &amp; Richards 2015; Diz &amp; Calvete 2016)</w:delText>
-        </w:r>
-        <w:r>
-          <w:fldChar w:fldCharType="end"/>
-        </w:r>
-        <w:r>
-          <w:delText>.</w:delText>
-        </w:r>
-        <w:r>
-          <w:delText xml:space="preserve"> </w:delText>
-        </w:r>
-      </w:del>
-      <w:commentRangeStart w:id="7"/>
-      <w:r>
-        <w:t>Extent of</w:t>
-      </w:r>
-      <w:r>
-        <w:t xml:space="preserve"> </w:t>
-      </w:r>
-      <w:r>
-        <w:t>protein expression</w:t>
-      </w:r>
-      <w:r>
-        <w:t xml:space="preserve"> determines an organism’s capacity to perform</w:t>
-      </w:r>
-      <w:r>
-        <w:t xml:space="preserve"> biochemical</w:t>
-      </w:r>
-      <w:r>
-        <w:t xml:space="preserve"> </w:t>
-      </w:r>
-      <w:r>
-        <w:t xml:space="preserve">functions where the rate at which work is done is </w:t>
-      </w:r>
-      <w:r>
-        <w:t>a function of</w:t>
-      </w:r>
-      <w:r>
-        <w:t xml:space="preserve"> the amount of protein doing the work</w:t>
-      </w:r>
-      <w:r>
-        <w:t xml:space="preserve"> (ref – Michaelis &amp; Menten?)</w:t>
-      </w:r>
-      <w:r>
-        <w:t>.</w:t>
-      </w:r>
-      <w:commentRangeEnd w:id="7"/>
-      <w:r>
-        <w:rPr>
-          <w:rStyle w:val="CommentReference"/>
-        </w:rPr>
-        <w:commentReference w:id="7"/>
-      </w:r>
-      <w:r>
-        <w:t xml:space="preserve"> In photosynthesis, for example, light energy captured by light harvesting proteins is used to catalyse carbon uptake from the atmosphere by enzymatic carboxylation. The rate at which </w:t>
-      </w:r>
-      <w:r>
-        <w:t>plants</w:t>
-      </w:r>
-      <w:r>
-        <w:t xml:space="preserve"> are able to perform this process</w:t>
-      </w:r>
-      <w:del w:id="8" w:author="James Lawson" w:date="2017-07-18T16:16:00Z">
-        <w:r>
-          <w:delText xml:space="preserve"> </w:delText>
-        </w:r>
-        <w:r>
-          <w:delText xml:space="preserve">depends directly on </w:delText>
-        </w:r>
-      </w:del>
-      <w:ins w:id="9" w:author="James Lawson" w:date="2017-07-18T16:16:00Z">
-        <w:r>
-          <w:t xml:space="preserve"> is a function of </w:t>
-        </w:r>
-      </w:ins>
-      <w:r>
-        <w:t>the abundance of photosynthetic proteins in their leaves</w:t>
-      </w:r>
-      <w:r>
-        <w:t xml:space="preserve"> </w:t>
-      </w:r>
-      <w:r>
-        <w:t>(Evans 1989?)</w:t>
-      </w:r>
-      <w:r>
-        <w:t xml:space="preserve">. </w:t>
-      </w:r>
-      <w:del w:id="10" w:author="James Lawson" w:date="2017-07-18T15:58:00Z">
-        <w:r>
-          <w:delText xml:space="preserve">Transcript </w:delText>
-        </w:r>
-      </w:del>
-      <w:del w:id="11" w:author="James Lawson" w:date="2017-07-18T16:00:00Z">
-        <w:r>
-          <w:delText>data is</w:delText>
-        </w:r>
-      </w:del>
-      <w:del w:id="12" w:author="James Lawson" w:date="2017-07-18T15:57:00Z">
-        <w:r>
-          <w:delText xml:space="preserve"> </w:delText>
-        </w:r>
-      </w:del>
-      <w:del w:id="13" w:author="James Lawson" w:date="2017-07-18T16:00:00Z">
-        <w:r>
-          <w:delText xml:space="preserve">a </w:delText>
-        </w:r>
-      </w:del>
-      <w:del w:id="14" w:author="James Lawson" w:date="2017-07-18T15:57:00Z">
-        <w:r>
-          <w:delText xml:space="preserve">relatively </w:delText>
-        </w:r>
-      </w:del>
-      <w:del w:id="15" w:author="James Lawson" w:date="2017-07-18T16:00:00Z">
-        <w:r>
-          <w:delText xml:space="preserve">weak proxy for protein abundance, </w:delText>
-        </w:r>
-      </w:del>
-      <w:del w:id="16" w:author="James Lawson" w:date="2017-07-18T15:56:00Z">
-        <w:r>
-          <w:delText>however</w:delText>
-        </w:r>
-        <w:r>
-          <w:delText xml:space="preserve">, </w:delText>
-        </w:r>
-        <w:r>
-          <w:delText>as</w:delText>
-        </w:r>
-      </w:del>
-      <w:del w:id="17" w:author="James Lawson" w:date="2017-07-18T16:00:00Z">
-        <w:r>
-          <w:delText xml:space="preserve"> protein abundance </w:delText>
-        </w:r>
-        <w:r>
-          <w:delText>is primarily</w:delText>
-        </w:r>
-        <w:r>
-          <w:delText xml:space="preserve"> controlled at the level of translation </w:delText>
-        </w:r>
-        <w:r>
-          <w:fldChar w:fldCharType="begin" w:fldLock="1"/>
-        </w:r>
-        <w:r>
-          <w:delInstrText>ADDIN CSL_CITATION { "citationItems" : [ { "id" : "ITEM-1", "itemData" : { "DOI" : "10.1038/nature10098", "ISBN" : "1476-4687 (Electronic)0028-0836 (Linking)", "ISSN" : "0028-0836", "PMID" : "21593866", "author" : [ { "dropping-particle" : "", "family" : "Schwanhausser", "given" : "B", "non-dropping-particle" : "", "parse-names" : false, "suffix" : "" } ], "container-title" : "Nature", "id" : "ITEM-1", "issued" : { "date-parts" : [ [ "2011" ] ] }, "page" : "337-342", "title" : "Global quantification of mammalian gene expression control", "type" : "article-journal", "volume" : "473" }, "uris" : [ "http://www.mendeley.com/documents/?uuid=2010d327-1f87-4309-bae1-6426cff4f855" ] }, { "id" : "ITEM-2", "itemData" : { "DOI" : "10.1128/MCB.19.3.1720", "ISBN" : "0270-7306 (Print)\\r0270-7306 (Linking)", "ISSN" : "0270-7306", "PMID" : "10022859", "abstract" : "We have determined the relationship between mRNA and protein expression levels for selected genes expressed in the yeast Saccharomyces cerevisiae growing at mid-log phase. The proteins contained in total yeast cell lysate were separated by high-resolution two-dimensional (2D) gel electrophoresis. Over 150 protein spots were excised and identified by capillary liquid chromatography-tandem mass spectrometry (LC-MS/MS). Protein spots were quantified by metabolic labeling and scintillation counting. Corresponding mRNA levels were calculated from serial analysis of gene expression (SAGE) frequency tables (V. E. Velculescu, L. Zhang, W. Zhou, J. Vogelstein, M. A. Basrai, D. E. Bassett, Jr., P. Hieter, B. Vogelstein, and K. W. Kinzler, Cell 88:243-251, 1997). We found that the correlation between mRNA and protein levels was insufficient to predict protein expression levels from quantitative mRNA data. Indeed, for some genes, while the mRNA levels were of the same value the protein levels varied by more than 20-fold. Conversely, invariant steady-state levels of certain proteins were observed with respective mRNA transcript levels that varied by as much as 30-fold. Another interesting observation is that codon bias is not a predictor of either protein or mRNA levels. Our results clearly delineate the technical boundaries of current approaches for quantitative analysis of protein expression and reveal that simple deduction from mRNA transcript analysis is insufficient.", "author" : [ { "dropping-particle" : "", "family" : "Gygi", "given" : "S P", "non-dropping-particle" : "", "parse-names" : false, "suffix" : "" }, { "dropping-particle" : "", "family" : "Rochon", "given" : "Y", "non-dropping-particle" : "", "parse-names" : false, "suffix" : "" }, { "dropping-particle" : "", "family" : "Franza", "given" : "B R", "non-dropping-particle" : "", "parse-names" : false, "suffix" : "" }, { "dropping-particle" : "", "family" : "Aebersold", "given" : "R", "non-dropping-particle" : "", "parse-names" : false, "suffix" : "" } ], "container-title" : "Molecular and cellular biology", "id" : "ITEM-2", "issue" : "3", "issued" : { "date-parts" : [ [ "1999" ] ] }, "page" : "1720-1730", "title" : "Correlation between protein and mRNA abundance in yeast.", "type" : "article-journal", "volume" : "19" }, "uris" : [ "http://www.mendeley.com/documents/?uuid=cf57fdc6-bd05-456f-85eb-9300b2e74c77" ] } ], "mendeley" : { "formattedCitation" : "(Gygi &lt;i&gt;et al.&lt;/i&gt; 1999; Schwanhausser 2011)", "plainTextFormattedCitation" : "(Gygi et al. 1999; Schwanhausser 2011)", "previouslyFormattedCitation" : "(Gygi &lt;i&gt;et al.&lt;/i&gt; 1999; Schwanhausser 2011)" }, "properties" : { "noteIndex" : 0 }, "schema" : "https://github.com/citation-style-language/schema/raw/master/csl-citation.json" }</w:delInstrText>
-        </w:r>
-        <w:r>
-          <w:fldChar w:fldCharType="separate"/>
-        </w:r>
-        <w:r>
-          <w:rPr>
-            <w:noProof/>
-          </w:rPr>
-          <w:delText xml:space="preserve">(Gygi </w:delText>
-        </w:r>
-        <w:r>
-          <w:rPr>
-            <w:i/>
-            <w:noProof/>
-          </w:rPr>
-          <w:delText>et al.</w:delText>
-        </w:r>
-        <w:r>
-          <w:rPr>
-            <w:noProof/>
-          </w:rPr>
-          <w:delText xml:space="preserve"> 1999; Schwanhausser 2011)</w:delText>
-        </w:r>
-        <w:r>
-          <w:fldChar w:fldCharType="end"/>
-        </w:r>
-        <w:r>
-          <w:delText>.</w:delText>
-        </w:r>
-        <w:r>
-          <w:delText xml:space="preserve"> </w:delText>
-        </w:r>
-      </w:del>
-      <w:r>
-        <w:t xml:space="preserve">As such, </w:t>
-      </w:r>
-      <w:del w:id="18" w:author="James Lawson" w:date="2017-07-18T15:59:00Z">
-        <w:r>
-          <w:delText xml:space="preserve">direct </w:delText>
-        </w:r>
-      </w:del>
-      <w:del w:id="19" w:author="James Lawson" w:date="2017-07-18T16:00:00Z">
-        <w:r>
-          <w:delText>quantification</w:delText>
-        </w:r>
-      </w:del>
-      <w:ins w:id="20" w:author="James Lawson" w:date="2017-07-18T16:00:00Z">
-        <w:r>
-          <w:t>quantifying</w:t>
-        </w:r>
-      </w:ins>
-      <w:del w:id="21" w:author="James Lawson" w:date="2017-07-18T16:00:00Z">
-        <w:r>
-          <w:delText xml:space="preserve"> of </w:delText>
-        </w:r>
-      </w:del>
-      <w:ins w:id="22" w:author="James Lawson" w:date="2017-07-18T16:00:00Z">
-        <w:r>
-          <w:t xml:space="preserve"> </w:t>
-        </w:r>
-      </w:ins>
-      <w:r>
-        <w:t xml:space="preserve">protein amounts using proteomics methods can provide </w:t>
-      </w:r>
-      <w:del w:id="23" w:author="James Lawson" w:date="2017-07-18T16:00:00Z">
-        <w:r>
-          <w:delText xml:space="preserve">better </w:delText>
-        </w:r>
-      </w:del>
-      <w:ins w:id="24" w:author="James Lawson" w:date="2017-07-18T16:00:00Z">
-        <w:r>
-          <w:t>direct</w:t>
-        </w:r>
-        <w:r>
-          <w:t xml:space="preserve"> </w:t>
-        </w:r>
-      </w:ins>
-      <w:r>
-        <w:t xml:space="preserve">information </w:t>
-      </w:r>
-      <w:r>
-        <w:t xml:space="preserve">about </w:t>
-      </w:r>
-      <w:r>
-        <w:t>functional responses of organisms to their environment</w:t>
-      </w:r>
-      <w:r>
-        <w:t xml:space="preserve"> </w:t>
-      </w:r>
-      <w:r>
-        <w:fldChar w:fldCharType="begin" w:fldLock="1"/>
-      </w:r>
-      <w:r>
-        <w:instrText>ADDIN CSL_CITATION { "citationItems" : [ { "id" : "ITEM-1", "itemData" : { "DOI" : "10.1016/j.jprot.2016.01.020", "ISSN" : "18767737", "author" : [ { "dropping-particle" : "", "family" : "Diz", "given" : "Angel P.", "non-dropping-particle" : "", "parse-names" : false, "suffix" : "" }, { "dropping-particle" : "", "family" : "Calvete", "given" : "Juan J.", "non-dropping-particle" : "", "parse-names" : false, "suffix" : "" } ], "container-title" : "Journal of Proteomics", "id" : "ITEM-1", "issued" : { "date-parts" : [ [ "2016" ] ] }, "page" : "1-3", "title" : "Ecological proteomics: Is the field ripe for integrating proteomics into evolutionary ecology research?", "type" : "article-journal", "volume" : "135" }, "uris" : [ "http://www.mendeley.com/documents/?uuid=4f868806-23a9-4b1b-977a-9d5b32664deb" ] } ], "mendeley" : { "formattedCitation" : "(Diz &amp; Calvete 2016)", "plainTextFormattedCitation" : "(Diz &amp; Calvete 2016)", "previouslyFormattedCitation" : "(Diz &amp; Calvete 2016)" }, "properties" : { "noteIndex" : 0 }, "schema" : "https://github.com/citation-style-language/schema/raw/master/csl-citation.json" }</w:instrText>
-      </w:r>
-      <w:r>
-        <w:fldChar w:fldCharType="separate"/>
-      </w:r>
-      <w:r>
-        <w:rPr>
-          <w:noProof/>
-        </w:rPr>
-        <w:t>(Diz &amp; Calvete 2016)</w:t>
-      </w:r>
-      <w:r>
-        <w:fldChar w:fldCharType="end"/>
-      </w:r>
-      <w:r>
-        <w:t xml:space="preserve">. </w:t>
-      </w:r>
-    </w:p>
-    <w:p>
-      <w:pPr>
-        <w:rPr>
-          <w:ins w:id="25" w:author="James Lawson" w:date="2017-07-18T16:17:00Z"/>
-        </w:rPr>
-      </w:pPr>
-      <w:moveToRangeStart w:id="26" w:author="James Lawson" w:date="2017-07-18T16:44:00Z" w:name="move488159622"/>
-      <w:commentRangeStart w:id="27"/>
-      <w:moveTo w:id="28" w:author="James Lawson" w:date="2017-07-18T16:44:00Z">
-        <w:r>
-          <w:t>Proteomic applications in ecological and evolutionary research</w:t>
-        </w:r>
-        <w:commentRangeEnd w:id="27"/>
-        <w:r>
-          <w:rPr>
-            <w:rStyle w:val="CommentReference"/>
-          </w:rPr>
-          <w:commentReference w:id="27"/>
+          <w:commentReference w:id="5"/>
         </w:r>
         <w:r>
           <w:t xml:space="preserve"> are increasingly being facilitated by the availability of genomic resources for non-model organisms </w:t>
@@ -449,41 +269,41 @@
           <w:t>.</w:t>
         </w:r>
       </w:moveTo>
-      <w:moveToRangeEnd w:id="26"/>
-    </w:p>
-    <w:p>
-      <w:ins w:id="29" w:author="James Lawson" w:date="2017-07-18T16:45:00Z">
+      <w:moveToRangeEnd w:id="4"/>
+    </w:p>
+    <w:p>
+      <w:ins w:id="7" w:author="James Lawson" w:date="2017-07-18T16:45:00Z">
         <w:r>
           <w:t>Proteomics is becoming a useful tool in</w:t>
         </w:r>
       </w:ins>
-      <w:ins w:id="30" w:author="James Lawson" w:date="2017-07-18T16:28:00Z">
+      <w:ins w:id="8" w:author="James Lawson" w:date="2017-07-18T16:28:00Z">
         <w:r>
           <w:t xml:space="preserve"> ecological and evolutionary research because </w:t>
         </w:r>
       </w:ins>
-      <w:ins w:id="31" w:author="James Lawson" w:date="2017-07-18T16:31:00Z">
+      <w:ins w:id="9" w:author="James Lawson" w:date="2017-07-18T16:31:00Z">
         <w:r>
           <w:t>genomic resources are increasingly available for non-model organisms.</w:t>
         </w:r>
       </w:ins>
-      <w:ins w:id="32" w:author="James Lawson" w:date="2017-07-18T16:45:00Z">
+      <w:ins w:id="10" w:author="James Lawson" w:date="2017-07-18T16:45:00Z">
         <w:r>
           <w:t xml:space="preserve"> </w:t>
         </w:r>
       </w:ins>
-      <w:moveFromRangeStart w:id="33" w:author="James Lawson" w:date="2017-07-18T16:44:00Z" w:name="move488159622"/>
-      <w:commentRangeStart w:id="34"/>
-      <w:moveFrom w:id="35" w:author="James Lawson" w:date="2017-07-18T16:44:00Z">
+      <w:moveFromRangeStart w:id="11" w:author="James Lawson" w:date="2017-07-18T16:44:00Z" w:name="move488159622"/>
+      <w:commentRangeStart w:id="12"/>
+      <w:moveFrom w:id="13" w:author="James Lawson" w:date="2017-07-18T16:44:00Z">
         <w:r>
           <w:t>Proteomic applications in ecological and evolutionary research</w:t>
         </w:r>
-        <w:commentRangeEnd w:id="34"/>
+        <w:commentRangeEnd w:id="12"/>
         <w:r>
           <w:rPr>
             <w:rStyle w:val="CommentReference"/>
           </w:rPr>
-          <w:commentReference w:id="34"/>
+          <w:commentReference w:id="12"/>
         </w:r>
         <w:r>
           <w:t xml:space="preserve"> </w:t>
@@ -526,7 +346,7 @@
           <w:t xml:space="preserve">. </w:t>
         </w:r>
       </w:moveFrom>
-      <w:moveFromRangeEnd w:id="33"/>
+      <w:moveFromRangeEnd w:id="11"/>
       <w:r>
         <w:t>Comparative data on the</w:t>
       </w:r>
@@ -581,7 +401,7 @@
       <w:r>
         <w:t xml:space="preserve"> insight into organism-environment</w:t>
       </w:r>
-      <w:del w:id="36" w:author="James Lawson" w:date="2017-07-18T16:10:00Z">
+      <w:del w:id="14" w:author="James Lawson" w:date="2017-07-18T16:10:00Z">
         <w:r>
           <w:delText>al</w:delText>
         </w:r>
@@ -685,11 +505,11 @@
       </w:r>
     </w:p>
     <w:p>
-      <w:commentRangeStart w:id="37"/>
+      <w:commentRangeStart w:id="15"/>
       <w:r>
         <w:t>Using this new technology, we have conducted (a/the first) continent</w:t>
       </w:r>
-      <w:del w:id="38" w:author="James Lawson" w:date="2017-07-18T16:47:00Z">
+      <w:del w:id="16" w:author="James Lawson" w:date="2017-07-18T16:47:00Z">
         <w:r>
           <w:delText>al</w:delText>
         </w:r>
@@ -712,12 +532,12 @@
       <w:r>
         <w:t>.</w:t>
       </w:r>
-      <w:commentRangeEnd w:id="37"/>
+      <w:commentRangeEnd w:id="15"/>
       <w:r>
         <w:rPr>
           <w:rStyle w:val="CommentReference"/>
         </w:rPr>
-        <w:commentReference w:id="37"/>
+        <w:commentReference w:id="15"/>
       </w:r>
     </w:p>
     <w:p>
@@ -733,12 +553,12 @@
       </w:r>
     </w:p>
     <w:p>
-      <w:ins w:id="39" w:author="Mark Westoby" w:date="2017-03-28T15:23:00Z">
+      <w:ins w:id="17" w:author="Mark Westoby" w:date="2017-03-28T15:23:00Z">
         <w:r>
           <w:t xml:space="preserve">Here we do not investigate </w:t>
         </w:r>
       </w:ins>
-      <w:del w:id="40" w:author="Mark Westoby" w:date="2017-03-28T15:23:00Z">
+      <w:del w:id="18" w:author="Mark Westoby" w:date="2017-03-28T15:23:00Z">
         <w:r>
           <w:delText>Given</w:delText>
         </w:r>
@@ -752,12 +572,12 @@
       <w:r>
         <w:t xml:space="preserve"> </w:t>
       </w:r>
-      <w:del w:id="41" w:author="Mark Westoby" w:date="2017-03-28T15:21:00Z">
+      <w:del w:id="19" w:author="Mark Westoby" w:date="2017-03-28T15:21:00Z">
         <w:r>
           <w:delText xml:space="preserve">factorial </w:delText>
         </w:r>
       </w:del>
-      <w:ins w:id="42" w:author="Mark Westoby" w:date="2017-03-28T15:21:00Z">
+      <w:ins w:id="20" w:author="Mark Westoby" w:date="2017-03-28T15:21:00Z">
         <w:r>
           <w:t xml:space="preserve">very many </w:t>
         </w:r>
@@ -780,7 +600,7 @@
       <w:r>
         <w:t>variables</w:t>
       </w:r>
-      <w:ins w:id="43" w:author="Mark Westoby" w:date="2017-03-28T15:23:00Z">
+      <w:ins w:id="21" w:author="Mark Westoby" w:date="2017-03-28T15:23:00Z">
         <w:r>
           <w:t>. Rather</w:t>
         </w:r>
@@ -797,12 +617,12 @@
       <w:r>
         <w:t xml:space="preserve"> </w:t>
       </w:r>
-      <w:del w:id="44" w:author="Mark Westoby" w:date="2017-03-28T15:24:00Z">
+      <w:del w:id="22" w:author="Mark Westoby" w:date="2017-03-28T15:24:00Z">
         <w:r>
           <w:delText xml:space="preserve">our </w:delText>
         </w:r>
       </w:del>
-      <w:ins w:id="45" w:author="Mark Westoby" w:date="2017-03-28T15:24:00Z">
+      <w:ins w:id="23" w:author="Mark Westoby" w:date="2017-03-28T15:24:00Z">
         <w:r>
           <w:t xml:space="preserve">this </w:t>
         </w:r>
@@ -810,7 +630,7 @@
       <w:r>
         <w:t xml:space="preserve">initial analysis </w:t>
       </w:r>
-      <w:del w:id="46" w:author="Mark Westoby" w:date="2017-03-28T15:24:00Z">
+      <w:del w:id="24" w:author="Mark Westoby" w:date="2017-03-28T15:24:00Z">
         <w:r>
           <w:delText>of the resulting dataset</w:delText>
         </w:r>
@@ -913,32 +733,32 @@
       </w:r>
     </w:p>
     <w:p>
-      <w:commentRangeStart w:id="47"/>
+      <w:commentRangeStart w:id="25"/>
       <w:r>
         <w:lastRenderedPageBreak/>
         <w:t>Much of what is known about variation in photosynthetic capacity in wild plants is derived from measurements of leaf nitrogen content</w:t>
       </w:r>
-      <w:ins w:id="48" w:author="James Lawson" w:date="2017-07-18T18:00:00Z">
+      <w:ins w:id="26" w:author="James Lawson" w:date="2017-07-18T18:00:00Z">
         <w:r>
           <w:t xml:space="preserve"> </w:t>
         </w:r>
       </w:ins>
-      <w:ins w:id="49" w:author="James Lawson" w:date="2017-07-18T18:01:00Z">
+      <w:ins w:id="27" w:author="James Lawson" w:date="2017-07-18T18:01:00Z">
         <w:r>
           <w:t>(Wright et al 2004, Hikosaka 2010)</w:t>
         </w:r>
       </w:ins>
-      <w:ins w:id="50" w:author="James Lawson" w:date="2017-07-18T18:00:00Z">
+      <w:ins w:id="28" w:author="James Lawson" w:date="2017-07-18T18:00:00Z">
         <w:r>
           <w:t>,</w:t>
         </w:r>
       </w:ins>
-      <w:ins w:id="51" w:author="James Lawson" w:date="2017-07-18T17:56:00Z">
+      <w:ins w:id="29" w:author="James Lawson" w:date="2017-07-18T17:56:00Z">
         <w:r>
           <w:t xml:space="preserve"> </w:t>
         </w:r>
       </w:ins>
-      <w:del w:id="52" w:author="James Lawson" w:date="2017-07-18T18:00:00Z">
+      <w:del w:id="30" w:author="James Lawson" w:date="2017-07-18T18:00:00Z">
         <w:r>
           <w:delText xml:space="preserve">, </w:delText>
         </w:r>
@@ -946,12 +766,12 @@
       <w:r>
         <w:t>on the basis that photosynthetic proteins comprise the largest pool of nitrogen in leaves</w:t>
       </w:r>
-      <w:ins w:id="53" w:author="James Lawson" w:date="2017-07-19T10:18:00Z">
+      <w:ins w:id="31" w:author="James Lawson" w:date="2017-07-19T10:18:00Z">
         <w:r>
           <w:t xml:space="preserve"> (REF)</w:t>
         </w:r>
       </w:ins>
-      <w:del w:id="54" w:author="James Lawson" w:date="2017-07-18T17:54:00Z">
+      <w:del w:id="32" w:author="James Lawson" w:date="2017-07-18T17:54:00Z">
         <w:r>
           <w:delText xml:space="preserve"> (</w:delText>
         </w:r>
@@ -992,12 +812,12 @@
       <w:r>
         <w:t>.</w:t>
       </w:r>
-      <w:commentRangeEnd w:id="47"/>
+      <w:commentRangeEnd w:id="25"/>
       <w:r>
         <w:rPr>
           <w:rStyle w:val="CommentReference"/>
         </w:rPr>
-        <w:commentReference w:id="47"/>
+        <w:commentReference w:id="25"/>
       </w:r>
     </w:p>
     <w:p>
@@ -1043,7 +863,7 @@
       <w:r>
         <w:t xml:space="preserve"> limited</w:t>
       </w:r>
-      <w:ins w:id="55" w:author="James Lawson" w:date="2017-07-18T18:01:00Z">
+      <w:ins w:id="33" w:author="James Lawson" w:date="2017-07-18T18:01:00Z">
         <w:r>
           <w:t xml:space="preserve"> (REF)</w:t>
         </w:r>
@@ -1093,7 +913,7 @@
       <w:r>
         <w:t xml:space="preserve"> </w:t>
       </w:r>
-      <w:commentRangeStart w:id="56"/>
+      <w:commentRangeStart w:id="34"/>
       <w:r>
         <w:fldChar w:fldCharType="begin" w:fldLock="1"/>
       </w:r>
@@ -1141,12 +961,12 @@
       <w:r>
         <w:t xml:space="preserve">. </w:t>
       </w:r>
-      <w:commentRangeEnd w:id="56"/>
+      <w:commentRangeEnd w:id="34"/>
       <w:r>
         <w:rPr>
           <w:rStyle w:val="CommentReference"/>
         </w:rPr>
-        <w:commentReference w:id="56"/>
+        <w:commentReference w:id="34"/>
       </w:r>
       <w:r>
         <w:t xml:space="preserve">Previously, leaf chlorophyll content expressed in nitrogen equivalents has been used as a proxy for investment in light capturing machinery </w:t>
@@ -1172,7 +992,7 @@
       <w:r>
         <w:t xml:space="preserve">, while </w:t>
       </w:r>
-      <w:commentRangeStart w:id="58"/>
+      <w:commentRangeStart w:id="35"/>
       <w:r>
         <w:t>Rubisco abundance has typically been estimated using gas exchange methods to estimate rates of carboxylation (</w:t>
       </w:r>
@@ -1182,12 +1002,12 @@
       <w:r>
         <w:t>)</w:t>
       </w:r>
-      <w:commentRangeEnd w:id="58"/>
+      <w:commentRangeEnd w:id="35"/>
       <w:r>
         <w:rPr>
           <w:rStyle w:val="CommentReference"/>
         </w:rPr>
-        <w:commentReference w:id="58"/>
+        <w:commentReference w:id="35"/>
       </w:r>
       <w:r>
         <w:t xml:space="preserve">. </w:t>
@@ -1206,20 +1026,20 @@
       </w:r>
     </w:p>
     <w:p>
-      <w:commentRangeStart w:id="59"/>
+      <w:commentRangeStart w:id="36"/>
       <w:r>
         <w:t xml:space="preserve">Following co-ordination theory, </w:t>
       </w:r>
-      <w:commentRangeStart w:id="60"/>
+      <w:commentRangeStart w:id="37"/>
       <w:r>
         <w:t>we derived</w:t>
       </w:r>
-      <w:commentRangeEnd w:id="60"/>
+      <w:commentRangeEnd w:id="37"/>
       <w:r>
         <w:rPr>
           <w:rStyle w:val="CommentReference"/>
         </w:rPr>
-        <w:commentReference w:id="60"/>
+        <w:commentReference w:id="37"/>
       </w:r>
       <w:r>
         <w:t xml:space="preserve"> </w:t>
@@ -1272,7 +1092,7 @@
       <w:r>
         <w:t xml:space="preserve"> </w:t>
       </w:r>
-      <w:commentRangeStart w:id="61"/>
+      <w:commentRangeStart w:id="38"/>
       <w:r>
         <w:t xml:space="preserve">both </w:t>
       </w:r>
@@ -1303,6 +1123,7 @@
       <w:r>
         <w:t xml:space="preserve">thermodynamic reduction of biochemical reaction rates </w:t>
       </w:r>
+      <w:commentRangeStart w:id="39"/>
       <w:r>
         <w:fldChar w:fldCharType="begin" w:fldLock="1"/>
       </w:r>
@@ -1337,12 +1158,19 @@
       <w:r>
         <w:t>.</w:t>
       </w:r>
-      <w:commentRangeEnd w:id="61"/>
+      <w:commentRangeEnd w:id="38"/>
       <w:r>
         <w:rPr>
           <w:rStyle w:val="CommentReference"/>
         </w:rPr>
-        <w:commentReference w:id="61"/>
+        <w:commentReference w:id="38"/>
+      </w:r>
+      <w:commentRangeEnd w:id="39"/>
+      <w:r>
+        <w:rPr>
+          <w:rStyle w:val="CommentReference"/>
+        </w:rPr>
+        <w:commentReference w:id="39"/>
       </w:r>
     </w:p>
     <w:p>
@@ -1368,16 +1196,16 @@
       <w:r>
         <w:t>at drier sites</w:t>
       </w:r>
-      <w:ins w:id="62" w:author="Mark Westoby" w:date="2017-03-28T17:07:00Z">
+      <w:ins w:id="41" w:author="Mark Westoby" w:date="2017-03-28T17:07:00Z">
         <w:r>
           <w:t xml:space="preserve">. </w:t>
         </w:r>
-        <w:commentRangeStart w:id="63"/>
+        <w:commentRangeStart w:id="42"/>
         <w:r>
           <w:t xml:space="preserve">By </w:t>
         </w:r>
       </w:ins>
-      <w:del w:id="64" w:author="Mark Westoby" w:date="2017-03-28T17:07:00Z">
+      <w:del w:id="43" w:author="Mark Westoby" w:date="2017-03-28T17:07:00Z">
         <w:r>
           <w:delText xml:space="preserve">, to </w:delText>
         </w:r>
@@ -1385,7 +1213,7 @@
       <w:r>
         <w:t>effect</w:t>
       </w:r>
-      <w:ins w:id="65" w:author="Mark Westoby" w:date="2017-03-28T17:07:00Z">
+      <w:ins w:id="44" w:author="Mark Westoby" w:date="2017-03-28T17:07:00Z">
         <w:r>
           <w:t>ing</w:t>
         </w:r>
@@ -1405,12 +1233,12 @@
       <w:r>
         <w:t xml:space="preserve"> drawdown</w:t>
       </w:r>
-      <w:ins w:id="66" w:author="Mark Westoby" w:date="2017-03-28T17:08:00Z">
+      <w:ins w:id="45" w:author="Mark Westoby" w:date="2017-03-28T17:08:00Z">
         <w:r>
           <w:t xml:space="preserve">, rate of CO2 uptake can be maintained </w:t>
         </w:r>
       </w:ins>
-      <w:del w:id="67" w:author="Mark Westoby" w:date="2017-03-28T17:08:00Z">
+      <w:del w:id="46" w:author="Mark Westoby" w:date="2017-03-28T17:08:00Z">
         <w:r>
           <w:delText xml:space="preserve"> </w:delText>
         </w:r>
@@ -1421,7 +1249,7 @@
       <w:r>
         <w:t>low</w:t>
       </w:r>
-      <w:ins w:id="68" w:author="Mark Westoby" w:date="2017-03-28T17:08:00Z">
+      <w:ins w:id="47" w:author="Mark Westoby" w:date="2017-03-28T17:08:00Z">
         <w:r>
           <w:t>er</w:t>
         </w:r>
@@ -1429,7 +1257,7 @@
       <w:r>
         <w:t xml:space="preserve"> stomatal conductance</w:t>
       </w:r>
-      <w:del w:id="69" w:author="Mark Westoby" w:date="2017-03-28T17:08:00Z">
+      <w:del w:id="48" w:author="Mark Westoby" w:date="2017-03-28T17:08:00Z">
         <w:r>
           <w:delText xml:space="preserve">; </w:delText>
         </w:r>
@@ -1440,7 +1268,7 @@
           <w:delText xml:space="preserve"> to</w:delText>
         </w:r>
       </w:del>
-      <w:ins w:id="70" w:author="Mark Westoby" w:date="2017-03-28T17:08:00Z">
+      <w:ins w:id="49" w:author="Mark Westoby" w:date="2017-03-28T17:08:00Z">
         <w:r>
           <w:t>,</w:t>
         </w:r>
@@ -1448,12 +1276,12 @@
       <w:r>
         <w:t xml:space="preserve"> </w:t>
       </w:r>
-      <w:del w:id="71" w:author="Mark Westoby" w:date="2017-03-28T17:08:00Z">
+      <w:del w:id="50" w:author="Mark Westoby" w:date="2017-03-28T17:08:00Z">
         <w:r>
           <w:delText xml:space="preserve">reduce </w:delText>
         </w:r>
       </w:del>
-      <w:ins w:id="72" w:author="Mark Westoby" w:date="2017-03-28T17:08:00Z">
+      <w:ins w:id="51" w:author="Mark Westoby" w:date="2017-03-28T17:08:00Z">
         <w:r>
           <w:t xml:space="preserve">reducing </w:t>
         </w:r>
@@ -1507,12 +1335,12 @@
       <w:r>
         <w:t>.</w:t>
       </w:r>
-      <w:commentRangeEnd w:id="63"/>
+      <w:commentRangeEnd w:id="42"/>
       <w:r>
         <w:rPr>
           <w:rStyle w:val="CommentReference"/>
         </w:rPr>
-        <w:commentReference w:id="63"/>
+        <w:commentReference w:id="42"/>
       </w:r>
       <w:r>
         <w:t xml:space="preserve"> No direct effect of precipitation on investment in photosystem proteins </w:t>
@@ -1538,7 +1366,7 @@
       <w:r>
         <w:t xml:space="preserve">nvestment in photosystem complex proteins </w:t>
       </w:r>
-      <w:commentRangeStart w:id="73"/>
+      <w:commentRangeStart w:id="52"/>
       <w:r>
         <w:t>should</w:t>
       </w:r>
@@ -1566,12 +1394,12 @@
       <w:r>
         <w:fldChar w:fldCharType="end"/>
       </w:r>
-      <w:commentRangeEnd w:id="73"/>
+      <w:commentRangeEnd w:id="52"/>
       <w:r>
         <w:rPr>
           <w:rStyle w:val="CommentReference"/>
         </w:rPr>
-        <w:commentReference w:id="73"/>
+        <w:commentReference w:id="52"/>
       </w:r>
       <w:r>
         <w:t>, and i</w:t>
@@ -1631,12 +1459,12 @@
       <w:r>
         <w:t>.</w:t>
       </w:r>
-      <w:commentRangeEnd w:id="59"/>
+      <w:commentRangeEnd w:id="36"/>
       <w:r>
         <w:rPr>
           <w:rStyle w:val="CommentReference"/>
         </w:rPr>
-        <w:commentReference w:id="59"/>
+        <w:commentReference w:id="36"/>
       </w:r>
     </w:p>
     <w:p/>
@@ -1751,27 +1579,14 @@
       <w:r>
         <w:t xml:space="preserve">Figure </w:t>
       </w:r>
-      <w:r>
-        <w:fldChar w:fldCharType="begin"/>
-      </w:r>
-      <w:r>
-        <w:instrText xml:space="preserve"> SEQ Figure \* ARABIC </w:instrText>
-      </w:r>
-      <w:r>
-        <w:fldChar w:fldCharType="separate"/>
-      </w:r>
-      <w:r>
-        <w:rPr>
-          <w:noProof/>
-        </w:rPr>
-        <w:t>1</w:t>
-      </w:r>
-      <w:r>
-        <w:rPr>
-          <w:noProof/>
-        </w:rPr>
-        <w:fldChar w:fldCharType="end"/>
-      </w:r>
+      <w:fldSimple w:instr=" SEQ Figure \* ARABIC ">
+        <w:r>
+          <w:rPr>
+            <w:noProof/>
+          </w:rPr>
+          <w:t>1</w:t>
+        </w:r>
+      </w:fldSimple>
       <w:r>
         <w:t>.</w:t>
       </w:r>
@@ -2894,7 +2709,7 @@
       </w:r>
     </w:p>
   </w:comment>
-  <w:comment w:id="2" w:author="Mark Westoby" w:date="2017-03-28T15:22:00Z" w:initials="MW">
+  <w:comment w:id="1" w:author="Mark Westoby" w:date="2017-03-28T15:10:00Z" w:initials="MW">
     <w:p>
       <w:pPr>
         <w:pStyle w:val="CommentText"/>
@@ -2906,11 +2721,14 @@
         <w:annotationRef/>
       </w:r>
       <w:r>
-        <w:t>What, since 2008?</w:t>
+        <w:t>Hmm, well rate of expression doesn’t convert directly into amount of protein – but anyhow, do we need this digression via transcriptomics?</w:t>
+      </w:r>
+      <w:r>
+        <w:t xml:space="preserve"> Simpler to just say proteins are important for processes?</w:t>
       </w:r>
     </w:p>
   </w:comment>
-  <w:comment w:id="7" w:author="Mark Westoby" w:date="2017-03-28T15:10:00Z" w:initials="MW">
+  <w:comment w:id="5" w:author="Mark Westoby" w:date="2017-03-28T15:12:00Z" w:initials="MW">
     <w:p>
       <w:pPr>
         <w:pStyle w:val="CommentText"/>
@@ -2922,14 +2740,54 @@
         <w:annotationRef/>
       </w:r>
       <w:r>
-        <w:t>Hmm, well rate of expression doesn’t convert directly into amount of protein – but anyhow, do we need this digression via transcriptomics?</w:t>
-      </w:r>
-      <w:r>
-        <w:t xml:space="preserve"> Simpler to just say proteins are important for processes?</w:t>
+        <w:t>Try to avoid noun phrase formulations, they tend to make sentences unnecessarily complicated and pompous. Here for example can phrase along the lines “It is becoming easier to apply proteomics to non-model organisms because genomic resources are getting better”. Similarly in last sentence “it has proved difficult to quantify absolute amounts of protein” (used to be “Proteomic applications in ecological and evolutionary research</w:t>
+      </w:r>
+      <w:r>
+        <w:rPr>
+          <w:rStyle w:val="CommentReference"/>
+        </w:rPr>
+        <w:annotationRef/>
+      </w:r>
+      <w:r>
+        <w:t xml:space="preserve"> are increasingly being facilitated by the availability of genomic resources for non-model organisms </w:t>
+      </w:r>
+      <w:r>
+        <w:fldChar w:fldCharType="begin" w:fldLock="1"/>
+      </w:r>
+      <w:r>
+        <w:instrText>ADDIN CSL_CITATION { "citationItems" : [ { "id" : "ITEM-1", "itemData" : { "DOI" : "10.1016/j.jprot.2014.01.007", "ISBN" : "1874-3919", "ISSN" : "18767737", "PMID" : "24440519", "abstract" : "Previously, large-scale proteomics was possible only for organisms whose genomes were sequenced, meaning the most common model organisms. The use of next-generation sequencers is now changing the deal. With \"proteogenomics\", the use of experimental proteomics data to refine genome annotations, a higher integration of omics data is gaining ground. By extension, combining genomic and proteomic data is becoming routine in many research projects. \"Proteogenomic\"-flavored approaches are currently expanding, enabling the molecular studies of non-model organisms at an unprecedented depth. Today draft genomes can be obtained using next-generation sequencers in a rather straightforward way and at a reasonable cost for any organism. Unfinished genome sequences can be used to interpret tandem mass spectrometry proteomics data without the need for time-consuming genome annotation, and the use of RNA-seq to establish nucleotide sequences that are directly translated into protein sequences appears promising. There are, however, certain drawbacks that deserve further attention for RNA-seq to become more efficient. Here, we discuss the opportunities of working with non-model organisms, the proteomic methods that have been used until now, and the dramatic improvements proffered by proteogenomics. These put the distinction between model and non-model organisms in great danger, at least in terms of proteomics! Biological significance: Model organisms have been crucial for in-depth analysis of cellular and molecular processes of life. Focusing the efforts of thousands of researchers on the Escherichia coli bacterium, Saccharomyces cerevisiae yeast, Arabidopsis thaliana plant, Danio rerio fish and other models for which genetic manipulation was possible was certainly worthwhile in terms of fundamental and invaluable biological insights. Until recently, proteomics of non-model organisms was limited to tedious, homology-based techniques, but today draft genomes or RNA-seq data can be straightforwardly obtained using next-generation sequencers, allowing the establishment of a draft protein database for any organism. Thus, proteogenomics opens new perspectives for molecular studies of non-model organisms, although they are still difficult experimental organisms. This article is part of a Special Issue entitled: Proteomics of non-model organisms. \u00a9 2014 Elsevier B.V.", "author" : [ { "dropping-particle" : "", "family" : "Armengaud", "given" : "Jean", "non-dropping-particle" : "", "parse-names" : false, "suffix" : "" }, { "dropping-particle" : "", "family" : "Trapp", "given" : "Judith", "non-dropping-particle" : "", "parse-names" : false, "suffix" : "" }, { "dropping-particle" : "", "family" : "Pible", "given" : "Olivier", "non-dropping-particle" : "", "parse-names" : false, "suffix" : "" }, { "dropping-particle" : "", "family" : "Geffard", "given" : "Olivier", "non-dropping-particle" : "", "parse-names" : false, "suffix" : "" }, { "dropping-particle" : "", "family" : "Chaumot", "given" : "Arnaud", "non-dropping-particle" : "", "parse-names" : false, "suffix" : "" }, { "dropping-particle" : "", "family" : "Hartmann", "given" : "Erica M.", "non-dropping-particle" : "", "parse-names" : false, "suffix" : "" } ], "container-title" : "Journal of Proteomics", "id" : "ITEM-1", "issued" : { "date-parts" : [ [ "2014" ] ] }, "page" : "5-18", "publisher" : "Elsevier B.V.", "title" : "Non-model organisms, a species endangered by proteogenomics", "type" : "article-journal", "volume" : "105" }, "uris" : [ "http://www.mendeley.com/documents/?uuid=db4ab920-91e9-42ac-b93c-0cfba94c5d9c" ] }, { "id" : "ITEM-2", "itemData" : { "DOI" : "10.1016/j.jprot.2016.01.020", "ISSN" : "18767737", "author" : [ { "dropping-particle" : "", "family" : "Diz", "given" : "Angel P.", "non-dropping-particle" : "", "parse-names" : false, "suffix" : "" }, { "dropping-particle" : "", "family" : "Calvete", "given" : "Juan J.", "non-dropping-particle" : "", "parse-names" : false, "suffix" : "" } ], "container-title" : "Journal of Proteomics", "id" : "ITEM-2", "issued" : { "date-parts" : [ [ "2016" ] ] }, "page" : "1-3", "title" : "Ecological proteomics: Is the field ripe for integrating proteomics into evolutionary ecology research?", "type" : "article-journal", "volume" : "135" }, "uris" : [ "http://www.mendeley.com/documents/?uuid=4f868806-23a9-4b1b-977a-9d5b32664deb" ] }, { "id" : "ITEM-3", "itemData" : { "DOI" : "10.1016/j.jprot.2015.09.031", "ISBN" : "1876-7737 (Electronic)", "ISSN" : "18767737", "PMID" : "26453985", "abstract" : "Evolutionary ecologists are traditionally gene-focused, as genes propagate phenotypic traits across generations and mutations and recombination in the DNA generate genetic diversity required for evolutionary processes. As a consequence, the inheritance of changed DNA provides a molecular explanation for the functional changes associated with natural selection. A direct focus on proteins on the other hand, the actual molecular agents responsible for the expression of a phenotypic trait, receives far less interest from ecologists and evolutionary biologists. This is partially due to the central dogma of molecular biology that appears to define proteins as the 'dead-end of molecular information flow' as well as technical limitations in identifying and studying proteins and their diversity in the field and in many of the more exotic genera often favored in ecological studies. Here we provide an overview of a newly forming field of research that we refer to as 'Evolutionary Proteomics'. We point out that the origins of cellular function are related to the properties of polypeptide and RNA and their interactions with the environment, rather than DNA descent, and that the critical role of horizontal gene transfer in evolution is more about coopting new proteins to impact cellular processes than it is about modifying gene function. Furthermore, post-transcriptional and post-translational processes generate a remarkable diversity of mature proteins from a single gene, and the properties of these mature proteins can also influence inheritance through genetic and perhaps epigenetic mechanisms. The influence of post-transcriptional diversification on evolutionary processes could provide a novel mechanistic underpinning for elements of rapid, directed evolutionary changes and adaptations as observed for a variety of evolutionary processes. Modern state-of the art technologies based on mass spectrometry are now available to identify and quantify peptides, proteins, protein modifications and protein interactions of interest with high accuracy and assess protein diversity and function. Therefore, proteomic technologies can be viewed as providing evolutionary biologist with exciting novel opportunities to understand very early events in functional variation of cellular molecular machinery that are acting as part of evolutionary processes.", "author" : [ { "dropping-particle" : "", "family" : "Baer", "given" : "B.", "non-dropping-particle" : "", "parse-names" : false, "suffix" : "" }, { "dropping-particle" : "", "family" : "Millar", "given" : "A. H.", "non-dropping-particle" : "", "parse-names" : false, "suffix" : "" } ], "container-title" : "Journal of Proteomics", "id" : "ITEM-3", "issued" : { "date-parts" : [ [ "2016" ] ] }, "page" : "4-11", "publisher" : "Elsevier B.V.", "title" : "Proteomics in evolutionary ecology", "type" : "article-journal", "volume" : "135" }, "uris" : [ "http://www.mendeley.com/documents/?uuid=c38313c7-838b-4e59-a6a1-e1fed820931c" ] } ], "mendeley" : { "formattedCitation" : "(Armengaud &lt;i&gt;et al.&lt;/i&gt; 2014; Baer &amp; Millar 2016; Diz &amp; Calvete 2016)", "plainTextFormattedCitation" : "(Armengaud et al. 2014; Baer &amp; Millar 2016; Diz &amp; Calvete 2016)", "previouslyFormattedCitation" : "(Armengaud &lt;i&gt;et al.&lt;/i&gt; 2014; Baer &amp; Millar 2016; Diz &amp; Calvete 2016)" }, "properties" : { "noteIndex" : 0 }, "schema" : "https://github.com/citation-style-language/schema/raw/master/csl-citation.json" }</w:instrText>
+      </w:r>
+      <w:r>
+        <w:fldChar w:fldCharType="separate"/>
+      </w:r>
+      <w:r>
+        <w:rPr>
+          <w:noProof/>
+        </w:rPr>
+        <w:t xml:space="preserve">(Armengaud </w:t>
+      </w:r>
+      <w:r>
+        <w:rPr>
+          <w:i/>
+          <w:noProof/>
+        </w:rPr>
+        <w:t>et al.</w:t>
+      </w:r>
+      <w:r>
+        <w:rPr>
+          <w:noProof/>
+        </w:rPr>
+        <w:t xml:space="preserve"> 2014; Baer &amp; Millar 2016; Diz &amp; Calvete 2016)</w:t>
+      </w:r>
+      <w:r>
+        <w:fldChar w:fldCharType="end"/>
+      </w:r>
+      <w:r>
+        <w:t>.”</w:t>
       </w:r>
     </w:p>
   </w:comment>
-  <w:comment w:id="27" w:author="Mark Westoby" w:date="2017-03-28T15:12:00Z" w:initials="MW">
+  <w:comment w:id="12" w:author="Mark Westoby" w:date="2017-03-28T15:12:00Z" w:initials="MW">
     <w:p>
       <w:pPr>
         <w:pStyle w:val="CommentText"/>
@@ -2941,7 +2799,28 @@
         <w:annotationRef/>
       </w:r>
       <w:r>
-        <w:t>Try to avoid noun phrase formulations, they tend to make sentences unnecessarily complicated and pompous. Here for example can phrase along the lines “It is becoming easier to apply proteomics to non-model organisms because genomic resources are getting better”. Similarly in last sentence “it has proved difficult to quantify absolute amounts of protein” (used to be “Proteomic applications in ecological and evolutionary research</w:t>
+        <w:t xml:space="preserve">Try to avoid noun phrase formulations, they </w:t>
+      </w:r>
+      <w:r>
+        <w:t xml:space="preserve">tend to </w:t>
+      </w:r>
+      <w:r>
+        <w:t>make sentences unnecessarily complicated and pompous. Here for example can phrase along the lines “It is becoming easier to apply pr</w:t>
+      </w:r>
+      <w:r>
+        <w:t>o</w:t>
+      </w:r>
+      <w:r>
+        <w:t xml:space="preserve">teomics to non-model organisms because genomic resources are getting better”. </w:t>
+      </w:r>
+      <w:r>
+        <w:t>Similarly in last sentence “</w:t>
+      </w:r>
+      <w:r>
+        <w:t>it has proved difficult to quantify absolute amounts of protein”</w:t>
+      </w:r>
+      <w:r>
+        <w:t xml:space="preserve"> (used to be “Proteomic applications in ecological and evolutionary research</w:t>
       </w:r>
       <w:r>
         <w:rPr>
@@ -2988,7 +2867,7 @@
       </w:r>
     </w:p>
   </w:comment>
-  <w:comment w:id="34" w:author="Mark Westoby" w:date="2017-03-28T15:12:00Z" w:initials="MW">
+  <w:comment w:id="15" w:author="James Lawson" w:date="2017-07-19T10:16:00Z" w:initials="JL">
     <w:p>
       <w:pPr>
         <w:pStyle w:val="CommentText"/>
@@ -3000,97 +2879,11 @@
         <w:annotationRef/>
       </w:r>
       <w:r>
-        <w:t xml:space="preserve">Try to avoid noun phrase formulations, they </w:t>
-      </w:r>
-      <w:r>
-        <w:t xml:space="preserve">tend to </w:t>
-      </w:r>
-      <w:r>
-        <w:t>make sentences unnecessarily complicated and pompous. Here for example can phrase along the lines “It is becoming easier to apply pr</w:t>
-      </w:r>
-      <w:r>
-        <w:t>o</w:t>
-      </w:r>
-      <w:r>
-        <w:t xml:space="preserve">teomics to non-model organisms because genomic resources are getting better”. </w:t>
-      </w:r>
-      <w:r>
-        <w:t>Similarly in last sentence “</w:t>
-      </w:r>
-      <w:r>
-        <w:t>it has proved difficult to quantify absolute amounts of protein”</w:t>
-      </w:r>
-      <w:r>
-        <w:t xml:space="preserve"> (used to be “</w:t>
-      </w:r>
-      <w:r>
-        <w:t>Proteomic applications in ecological and evolutionary research</w:t>
-      </w:r>
-      <w:r>
-        <w:rPr>
-          <w:rStyle w:val="CommentReference"/>
-        </w:rPr>
-        <w:annotationRef/>
-      </w:r>
-      <w:r>
-        <w:t xml:space="preserve"> are increasingly being facilitated by the availability of genomic resources for non-model organisms </w:t>
-      </w:r>
-      <w:r>
-        <w:fldChar w:fldCharType="begin" w:fldLock="1"/>
-      </w:r>
-      <w:r>
-        <w:instrText>ADDIN CSL_CITATION { "citationItems" : [ { "id" : "ITEM-1", "itemData" : { "DOI" : "10.1016/j.jprot.2014.01.007", "ISBN" : "1874-3919", "ISSN" : "18767737", "PMID" : "24440519", "abstract" : "Previously, large-scale proteomics was possible only for organisms whose genomes were sequenced, meaning the most common model organisms. The use of next-generation sequencers is now changing the deal. With \"proteogenomics\", the use of experimental proteomics data to refine genome annotations, a higher integration of omics data is gaining ground. By extension, combining genomic and proteomic data is becoming routine in many research projects. \"Proteogenomic\"-flavored approaches are currently expanding, enabling the molecular studies of non-model organisms at an unprecedented depth. Today draft genomes can be obtained using next-generation sequencers in a rather straightforward way and at a reasonable cost for any organism. Unfinished genome sequences can be used to interpret tandem mass spectrometry proteomics data without the need for time-consuming genome annotation, and the use of RNA-seq to establish nucleotide sequences that are directly translated into protein sequences appears promising. There are, however, certain drawbacks that deserve further attention for RNA-seq to become more efficient. Here, we discuss the opportunities of working with non-model organisms, the proteomic methods that have been used until now, and the dramatic improvements proffered by proteogenomics. These put the distinction between model and non-model organisms in great danger, at least in terms of proteomics! Biological significance: Model organisms have been crucial for in-depth analysis of cellular and molecular processes of life. Focusing the efforts of thousands of researchers on the Escherichia coli bacterium, Saccharomyces cerevisiae yeast, Arabidopsis thaliana plant, Danio rerio fish and other models for which genetic manipulation was possible was certainly worthwhile in terms of fundamental and invaluable biological insights. Until recently, proteomics of non-model organisms was limited to tedious, homology-based techniques, but today draft genomes or RNA-seq data can be straightforwardly obtained using next-generation sequencers, allowing the establishment of a draft protein database for any organism. Thus, proteogenomics opens new perspectives for molecular studies of non-model organisms, although they are still difficult experimental organisms. This article is part of a Special Issue entitled: Proteomics of non-model organisms. \u00a9 2014 Elsevier B.V.", "author" : [ { "dropping-particle" : "", "family" : "Armengaud", "given" : "Jean", "non-dropping-particle" : "", "parse-names" : false, "suffix" : "" }, { "dropping-particle" : "", "family" : "Trapp", "given" : "Judith", "non-dropping-particle" : "", "parse-names" : false, "suffix" : "" }, { "dropping-particle" : "", "family" : "Pible", "given" : "Olivier", "non-dropping-particle" : "", "parse-names" : false, "suffix" : "" }, { "dropping-particle" : "", "family" : "Geffard", "given" : "Olivier", "non-dropping-particle" : "", "parse-names" : false, "suffix" : "" }, { "dropping-particle" : "", "family" : "Chaumot", "given" : "Arnaud", "non-dropping-particle" : "", "parse-names" : false, "suffix" : "" }, { "dropping-particle" : "", "family" : "Hartmann", "given" : "Erica M.", "non-dropping-particle" : "", "parse-names" : false, "suffix" : "" } ], "container-title" : "Journal of Proteomics", "id" : "ITEM-1", "issued" : { "date-parts" : [ [ "2014" ] ] }, "page" : "5-18", "publisher" : "Elsevier B.V.", "title" : "Non-model organisms, a species endangered by proteogenomics", "type" : "article-journal", "volume" : "105" }, "uris" : [ "http://www.mendeley.com/documents/?uuid=db4ab920-91e9-42ac-b93c-0cfba94c5d9c" ] }, { "id" : "ITEM-2", "itemData" : { "DOI" : "10.1016/j.jprot.2016.01.020", "ISSN" : "18767737", "author" : [ { "dropping-particle" : "", "family" : "Diz", "given" : "Angel P.", "non-dropping-particle" : "", "parse-names" : false, "suffix" : "" }, { "dropping-particle" : "", "family" : "Calvete", "given" : "Juan J.", "non-dropping-particle" : "", "parse-names" : false, "suffix" : "" } ], "container-title" : "Journal of Proteomics", "id" : "ITEM-2", "issued" : { "date-parts" : [ [ "2016" ] ] }, "page" : "1-3", "title" : "Ecological proteomics: Is the field ripe for integrating proteomics into evolutionary ecology research?", "type" : "article-journal", "volume" : "135" }, "uris" : [ "http://www.mendeley.com/documents/?uuid=4f868806-23a9-4b1b-977a-9d5b32664deb" ] }, { "id" : "ITEM-3", "itemData" : { "DOI" : "10.1016/j.jprot.2015.09.031", "ISBN" : "1876-7737 (Electronic)", "ISSN" : "18767737", "PMID" : "26453985", "abstract" : "Evolutionary ecologists are traditionally gene-focused, as genes propagate phenotypic traits across generations and mutations and recombination in the DNA generate genetic diversity required for evolutionary processes. As a consequence, the inheritance of changed DNA provides a molecular explanation for the functional changes associated with natural selection. A direct focus on proteins on the other hand, the actual molecular agents responsible for the expression of a phenotypic trait, receives far less interest from ecologists and evolutionary biologists. This is partially due to the central dogma of molecular biology that appears to define proteins as the 'dead-end of molecular information flow' as well as technical limitations in identifying and studying proteins and their diversity in the field and in many of the more exotic genera often favored in ecological studies. Here we provide an overview of a newly forming field of research that we refer to as 'Evolutionary Proteomics'. We point out that the origins of cellular function are related to the properties of polypeptide and RNA and their interactions with the environment, rather than DNA descent, and that the critical role of horizontal gene transfer in evolution is more about coopting new proteins to impact cellular processes than it is about modifying gene function. Furthermore, post-transcriptional and post-translational processes generate a remarkable diversity of mature proteins from a single gene, and the properties of these mature proteins can also influence inheritance through genetic and perhaps epigenetic mechanisms. The influence of post-transcriptional diversification on evolutionary processes could provide a novel mechanistic underpinning for elements of rapid, directed evolutionary changes and adaptations as observed for a variety of evolutionary processes. Modern state-of the art technologies based on mass spectrometry are now available to identify and quantify peptides, proteins, protein modifications and protein interactions of interest with high accuracy and assess protein diversity and function. Therefore, proteomic technologies can be viewed as providing evolutionary biologist with exciting novel opportunities to understand very early events in functional variation of cellular molecular machinery that are acting as part of evolutionary processes.", "author" : [ { "dropping-particle" : "", "family" : "Baer", "given" : "B.", "non-dropping-particle" : "", "parse-names" : false, "suffix" : "" }, { "dropping-particle" : "", "family" : "Millar", "given" : "A. H.", "non-dropping-particle" : "", "parse-names" : false, "suffix" : "" } ], "container-title" : "Journal of Proteomics", "id" : "ITEM-3", "issued" : { "date-parts" : [ [ "2016" ] ] }, "page" : "4-11", "publisher" : "Elsevier B.V.", "title" : "Proteomics in evolutionary ecology", "type" : "article-journal", "volume" : "135" }, "uris" : [ "http://www.mendeley.com/documents/?uuid=c38313c7-838b-4e59-a6a1-e1fed820931c" ] } ], "mendeley" : { "formattedCitation" : "(Armengaud &lt;i&gt;et al.&lt;/i&gt; 2014; Baer &amp; Millar 2016; Diz &amp; Calvete 2016)", "plainTextFormattedCitation" : "(Armengaud et al. 2014; Baer &amp; Millar 2016; Diz &amp; Calvete 2016)", "previouslyFormattedCitation" : "(Armengaud &lt;i&gt;et al.&lt;/i&gt; 2014; Baer &amp; Millar 2016; Diz &amp; Calvete 2016)" }, "properties" : { "noteIndex" : 0 }, "schema" : "https://github.com/citation-style-language/schema/raw/master/csl-citation.json" }</w:instrText>
-      </w:r>
-      <w:r>
-        <w:fldChar w:fldCharType="separate"/>
-      </w:r>
-      <w:r>
-        <w:rPr>
-          <w:noProof/>
-        </w:rPr>
-        <w:t xml:space="preserve">(Armengaud </w:t>
-      </w:r>
-      <w:r>
-        <w:rPr>
-          <w:i/>
-          <w:noProof/>
-        </w:rPr>
-        <w:t>et al.</w:t>
-      </w:r>
-      <w:r>
-        <w:rPr>
-          <w:noProof/>
-        </w:rPr>
-        <w:t xml:space="preserve"> 2014; Baer &amp; Millar 2016; Diz &amp; Calvete 2016)</w:t>
-      </w:r>
-      <w:r>
-        <w:fldChar w:fldCharType="end"/>
-      </w:r>
-      <w:r>
-        <w:t>.</w:t>
-      </w:r>
-      <w:r>
-        <w:t>”</w:t>
+        <w:t>Should say something about state of knowledge of overall leaf composition</w:t>
       </w:r>
     </w:p>
   </w:comment>
-  <w:comment w:id="37" w:author="James Lawson" w:date="2017-07-19T10:16:00Z" w:initials="JL">
-    <w:p>
-      <w:pPr>
-        <w:pStyle w:val="CommentText"/>
-      </w:pPr>
-      <w:r>
-        <w:rPr>
-          <w:rStyle w:val="CommentReference"/>
-        </w:rPr>
-        <w:annotationRef/>
-      </w:r>
-      <w:r>
-        <w:t>Should say something about state of knowledge of overall leaf composition</w:t>
-      </w:r>
-    </w:p>
-  </w:comment>
-  <w:comment w:id="47" w:author="Mark Westoby" w:date="2017-03-28T15:28:00Z" w:initials="MW">
+  <w:comment w:id="25" w:author="Mark Westoby" w:date="2017-03-28T15:28:00Z" w:initials="MW">
     <w:p>
       <w:pPr>
         <w:pStyle w:val="CommentText"/>
@@ -3131,23 +2924,7 @@
           <w:sz w:val="24"/>
           <w:szCs w:val="24"/>
         </w:rPr>
-        <w:t>N concentration in mature</w:t>
-      </w:r>
-      <w:r>
-        <w:rPr>
-          <w:rFonts w:ascii="Palatino-Roman" w:hAnsi="Palatino-Roman" w:cs="Palatino-Roman"/>
-          <w:sz w:val="24"/>
-          <w:szCs w:val="24"/>
-        </w:rPr>
-        <w:t xml:space="preserve"> </w:t>
-      </w:r>
-      <w:r>
-        <w:rPr>
-          <w:rFonts w:ascii="Palatino-Roman" w:hAnsi="Palatino-Roman" w:cs="Palatino-Roman"/>
-          <w:sz w:val="24"/>
-          <w:szCs w:val="24"/>
-        </w:rPr>
-        <w:t>leaves is a major predictor for photosynthesis (</w:t>
+        <w:t>N concentration in mature leaves is a major predictor for photosynthesis (</w:t>
       </w:r>
       <w:r>
         <w:rPr>
@@ -3190,10 +2967,7 @@
         <w:t xml:space="preserve"> - Hikosaka 2010 - </w:t>
       </w:r>
       <w:r>
-        <w:t>Mechanisms underlying interspecific variation in photosynthetic ca</w:t>
-      </w:r>
-      <w:r>
-        <w:t>pacity across wild plant specie</w:t>
+        <w:t>Mechanisms underlying interspecific variation in photosynthetic capacity across wild plant specie</w:t>
       </w:r>
       <w:r>
         <w:t>s</w:t>
@@ -3222,35 +2996,11 @@
           <w:sz w:val="24"/>
           <w:szCs w:val="24"/>
         </w:rPr>
-        <w:t xml:space="preserve">), </w:t>
-      </w:r>
-      <w:r>
-        <w:rPr>
-          <w:rFonts w:ascii="Palatino-Roman" w:hAnsi="Palatino-Roman" w:cs="Palatino-Roman"/>
-          <w:sz w:val="24"/>
-          <w:szCs w:val="24"/>
-        </w:rPr>
-        <w:t xml:space="preserve">because photosynthesis proteins </w:t>
-      </w:r>
-      <w:r>
-        <w:rPr>
-          <w:rFonts w:ascii="Palatino-Roman" w:hAnsi="Palatino-Roman" w:cs="Palatino-Roman"/>
-          <w:sz w:val="24"/>
-          <w:szCs w:val="24"/>
-        </w:rPr>
-        <w:t>make up a large fraction of leaf N and because protein turnover is a major source of respiration costs.</w:t>
-      </w:r>
-      <w:r>
-        <w:rPr>
-          <w:rFonts w:ascii="Palatino-Roman" w:hAnsi="Palatino-Roman" w:cs="Palatino-Roman"/>
-          <w:sz w:val="24"/>
-          <w:szCs w:val="24"/>
-        </w:rPr>
-        <w:t>’</w:t>
+        <w:t>), because photosynthesis proteins make up a large fraction of leaf N and because protein turnover is a major source of respiration costs.’</w:t>
       </w:r>
     </w:p>
   </w:comment>
-  <w:comment w:id="56" w:author="James Lawson" w:date="2017-07-19T16:21:00Z" w:initials="JL">
+  <w:comment w:id="34" w:author="James Lawson" w:date="2017-07-19T16:21:00Z" w:initials="JL">
     <w:p>
       <w:pPr>
         <w:pStyle w:val="CommentText"/>
@@ -3267,11 +3017,9 @@
       <w:r>
         <w:t xml:space="preserve"> 2016</w:t>
       </w:r>
-      <w:bookmarkStart w:id="57" w:name="_GoBack"/>
-      <w:bookmarkEnd w:id="57"/>
     </w:p>
   </w:comment>
-  <w:comment w:id="58" w:author="Mark Westoby" w:date="2017-03-28T15:27:00Z" w:initials="MW">
+  <w:comment w:id="35" w:author="Mark Westoby" w:date="2017-03-28T15:27:00Z" w:initials="MW">
     <w:p>
       <w:pPr>
         <w:pStyle w:val="CommentText"/>
@@ -3287,7 +3035,7 @@
       </w:r>
     </w:p>
   </w:comment>
-  <w:comment w:id="60" w:author="Mark Westoby" w:date="2017-03-28T15:38:00Z" w:initials="MW">
+  <w:comment w:id="37" w:author="Mark Westoby" w:date="2017-03-28T15:38:00Z" w:initials="MW">
     <w:p>
       <w:pPr>
         <w:pStyle w:val="CommentText"/>
@@ -3303,7 +3051,7 @@
       </w:r>
     </w:p>
   </w:comment>
-  <w:comment w:id="61" w:author="Mark Westoby" w:date="2017-03-28T17:05:00Z" w:initials="MW">
+  <w:comment w:id="38" w:author="Mark Westoby" w:date="2017-03-28T17:05:00Z" w:initials="MW">
     <w:p>
       <w:pPr>
         <w:pStyle w:val="CommentText"/>
@@ -3322,10 +3070,14 @@
       </w:r>
     </w:p>
   </w:comment>
-  <w:comment w:id="63" w:author="Mark Westoby" w:date="2017-03-28T17:09:00Z" w:initials="MW">
+  <w:comment w:id="39" w:author="James Lawson" w:date="2017-07-24T17:59:00Z" w:initials="JL">
     <w:p>
       <w:pPr>
         <w:pStyle w:val="CommentText"/>
+        <w:rPr>
+          <w:color w:val="2A2A2A"/>
+          <w:shd w:val="clear" w:color="auto" w:fill="FFFFFF"/>
+        </w:rPr>
       </w:pPr>
       <w:r>
         <w:rPr>
@@ -3333,6 +3085,155 @@
         </w:rPr>
         <w:annotationRef/>
       </w:r>
+      <w:bookmarkStart w:id="40" w:name="_GoBack"/>
+      <w:r>
+        <w:rPr>
+          <w:color w:val="2A2A2A"/>
+          <w:shd w:val="clear" w:color="auto" w:fill="FFFFFF"/>
+        </w:rPr>
+        <w:t>Higher amounts of photosynthetic proteins in low-temperature-grown leaves have also been reported in many studies (</w:t>
+      </w:r>
+      <w:r>
+        <w:t>Holaday </w:t>
+      </w:r>
+      <w:r>
+        <w:rPr>
+          <w:rStyle w:val="Emphasis"/>
+          <w:rFonts w:ascii="inherit" w:hAnsi="inherit"/>
+          <w:bdr w:val="none" w:sz="0" w:space="0" w:color="auto" w:frame="1"/>
+        </w:rPr>
+        <w:t>et al</w:t>
+      </w:r>
+      <w:r>
+        <w:t>., 1992</w:t>
+      </w:r>
+      <w:r>
+        <w:rPr>
+          <w:color w:val="2A2A2A"/>
+          <w:shd w:val="clear" w:color="auto" w:fill="FFFFFF"/>
+        </w:rPr>
+        <w:t>; </w:t>
+      </w:r>
+      <w:r>
+        <w:t>Huner </w:t>
+      </w:r>
+      <w:r>
+        <w:rPr>
+          <w:rStyle w:val="Emphasis"/>
+          <w:rFonts w:ascii="inherit" w:hAnsi="inherit"/>
+          <w:bdr w:val="none" w:sz="0" w:space="0" w:color="auto" w:frame="1"/>
+        </w:rPr>
+        <w:t>et al</w:t>
+      </w:r>
+      <w:r>
+        <w:t>., 1993</w:t>
+      </w:r>
+      <w:r>
+        <w:rPr>
+          <w:color w:val="2A2A2A"/>
+          <w:shd w:val="clear" w:color="auto" w:fill="FFFFFF"/>
+        </w:rPr>
+        <w:t>, </w:t>
+      </w:r>
+      <w:r>
+        <w:t>1998</w:t>
+      </w:r>
+      <w:r>
+        <w:rPr>
+          <w:color w:val="2A2A2A"/>
+          <w:shd w:val="clear" w:color="auto" w:fill="FFFFFF"/>
+        </w:rPr>
+        <w:t>; </w:t>
+      </w:r>
+      <w:r>
+        <w:t>Steffen </w:t>
+      </w:r>
+      <w:r>
+        <w:rPr>
+          <w:rStyle w:val="Emphasis"/>
+          <w:rFonts w:ascii="inherit" w:hAnsi="inherit"/>
+          <w:bdr w:val="none" w:sz="0" w:space="0" w:color="auto" w:frame="1"/>
+        </w:rPr>
+        <w:t>et al</w:t>
+      </w:r>
+      <w:r>
+        <w:t>., 1995</w:t>
+      </w:r>
+      <w:r>
+        <w:rPr>
+          <w:color w:val="2A2A2A"/>
+          <w:shd w:val="clear" w:color="auto" w:fill="FFFFFF"/>
+        </w:rPr>
+        <w:t>; </w:t>
+      </w:r>
+      <w:r>
+        <w:t>Strand </w:t>
+      </w:r>
+      <w:r>
+        <w:rPr>
+          <w:rStyle w:val="Emphasis"/>
+          <w:rFonts w:ascii="inherit" w:hAnsi="inherit"/>
+          <w:bdr w:val="none" w:sz="0" w:space="0" w:color="auto" w:frame="1"/>
+        </w:rPr>
+        <w:t>et al</w:t>
+      </w:r>
+      <w:r>
+        <w:t>., 1999</w:t>
+      </w:r>
+      <w:r>
+        <w:rPr>
+          <w:color w:val="2A2A2A"/>
+          <w:shd w:val="clear" w:color="auto" w:fill="FFFFFF"/>
+        </w:rPr>
+        <w:t>; </w:t>
+      </w:r>
+      <w:r>
+        <w:t>Hikosaka, 2005</w:t>
+      </w:r>
+      <w:r>
+        <w:rPr>
+          <w:color w:val="2A2A2A"/>
+          <w:shd w:val="clear" w:color="auto" w:fill="FFFFFF"/>
+        </w:rPr>
+        <w:t>). It may be a compensatory response to low temperature, which decreases enzyme activity.</w:t>
+      </w:r>
+    </w:p>
+    <w:p>
+      <w:pPr>
+        <w:pStyle w:val="CommentText"/>
+        <w:rPr>
+          <w:color w:val="2A2A2A"/>
+          <w:shd w:val="clear" w:color="auto" w:fill="FFFFFF"/>
+        </w:rPr>
+      </w:pPr>
+    </w:p>
+    <w:p>
+      <w:pPr>
+        <w:pStyle w:val="CommentText"/>
+      </w:pPr>
+      <w:r>
+        <w:t xml:space="preserve">Lots of coments in Hikosaka 2006 about </w:t>
+      </w:r>
+      <w:r>
+        <w:t>cytochrome b6f acclimation and cytb6f to rubisco ratios, I’</w:t>
+      </w:r>
+      <w:r>
+        <w:t>m not going to go there.</w:t>
+      </w:r>
+      <w:bookmarkEnd w:id="40"/>
+    </w:p>
+  </w:comment>
+  <w:comment w:id="42" w:author="Mark Westoby" w:date="2017-03-28T17:09:00Z" w:initials="MW">
+    <w:p>
+      <w:pPr>
+        <w:pStyle w:val="CommentText"/>
+      </w:pPr>
+      <w:r>
+        <w:rPr>
+          <w:rStyle w:val="CommentReference"/>
+        </w:rPr>
+        <w:annotationRef/>
+      </w:r>
       <w:r>
         <w:t xml:space="preserve">Actually the logic is more that at higher VPD, water cost per unit CO2 uptake would increase unless internal CO2 drawdown were stronger. I’m not sure whether the net outcome (in groups other than eucs) actually has higher WUE than in low-VPD environments. </w:t>
       </w:r>
@@ -3341,7 +3242,7 @@
       </w:r>
     </w:p>
   </w:comment>
-  <w:comment w:id="73" w:author="Mark Westoby" w:date="2017-03-28T15:55:00Z" w:initials="MW">
+  <w:comment w:id="52" w:author="Mark Westoby" w:date="2017-03-28T15:55:00Z" w:initials="MW">
     <w:p>
       <w:pPr>
         <w:pStyle w:val="CommentText"/>
@@ -3360,7 +3261,7 @@
       </w:r>
     </w:p>
   </w:comment>
-  <w:comment w:id="59" w:author="James Lawson" w:date="2017-07-19T10:19:00Z" w:initials="JL">
+  <w:comment w:id="36" w:author="James Lawson" w:date="2017-07-19T10:19:00Z" w:initials="JL">
     <w:p>
       <w:pPr>
         <w:pStyle w:val="CommentText"/>
@@ -3382,7 +3283,6 @@
 <file path=word/commentsExtended.xml><?xml version="1.0" encoding="utf-8"?>
 <w15:commentsEx xmlns:wpc="http://schemas.microsoft.com/office/word/2010/wordprocessingCanvas" xmlns:mc="http://schemas.openxmlformats.org/markup-compatibility/2006" xmlns:o="urn:schemas-microsoft-com:office:office" xmlns:r="http://schemas.openxmlformats.org/officeDocument/2006/relationships" xmlns:m="http://schemas.openxmlformats.org/officeDocument/2006/math" xmlns:v="urn:schemas-microsoft-com:vml" xmlns:wp14="http://schemas.microsoft.com/office/word/2010/wordprocessingDrawing" xmlns:wp="http://schemas.openxmlformats.org/drawingml/2006/wordprocessingDrawing" xmlns:w10="urn:schemas-microsoft-com:office:word" xmlns:w="http://schemas.openxmlformats.org/wordprocessingml/2006/main" xmlns:w14="http://schemas.microsoft.com/office/word/2010/wordml" xmlns:w15="http://schemas.microsoft.com/office/word/2012/wordml" xmlns:wpg="http://schemas.microsoft.com/office/word/2010/wordprocessingGroup" xmlns:wpi="http://schemas.microsoft.com/office/word/2010/wordprocessingInk" xmlns:wne="http://schemas.microsoft.com/office/word/2006/wordml" xmlns:wps="http://schemas.microsoft.com/office/word/2010/wordprocessingShape" mc:Ignorable="w14 w15 wp14">
   <w15:commentEx w15:paraId="60B36FC4" w15:done="0"/>
-  <w15:commentEx w15:paraId="6B325401" w15:done="0"/>
   <w15:commentEx w15:paraId="0193439F" w15:done="0"/>
   <w15:commentEx w15:paraId="248FC858" w15:done="0"/>
   <w15:commentEx w15:paraId="69403DFC" w15:done="0"/>
@@ -3392,6 +3292,7 @@
   <w15:commentEx w15:paraId="5B2A4DE5" w15:done="0"/>
   <w15:commentEx w15:paraId="7DB63743" w15:done="0"/>
   <w15:commentEx w15:paraId="25306658" w15:done="0"/>
+  <w15:commentEx w15:paraId="423A7CC8" w15:done="0"/>
   <w15:commentEx w15:paraId="035D4E3D" w15:done="0"/>
   <w15:commentEx w15:paraId="0D8A433F" w15:done="0"/>
   <w15:commentEx w15:paraId="17E65D29" w15:done="0"/>
@@ -4461,6 +4362,7 @@
   <w:style w:type="character" w:default="1" w:styleId="DefaultParagraphFont">
     <w:name w:val="Default Paragraph Font"/>
     <w:uiPriority w:val="1"/>
+    <w:semiHidden/>
     <w:unhideWhenUsed/>
   </w:style>
   <w:style w:type="table" w:default="1" w:styleId="TableNormal">
@@ -4675,6 +4577,17 @@
     <w:link w:val="Footer"/>
     <w:uiPriority w:val="99"/>
     <w:rsid w:val="0090116B"/>
+  </w:style>
+  <w:style w:type="character" w:styleId="Emphasis">
+    <w:name w:val="Emphasis"/>
+    <w:basedOn w:val="DefaultParagraphFont"/>
+    <w:uiPriority w:val="20"/>
+    <w:qFormat/>
+    <w:rsid w:val="00785A42"/>
+    <w:rPr>
+      <w:i/>
+      <w:iCs/>
+    </w:rPr>
   </w:style>
 </w:styles>
 </file>
@@ -4945,7 +4858,7 @@
 </file>
 
 <file path=customXml/itemProps1.xml><?xml version="1.0" encoding="utf-8"?>
-<ds:datastoreItem xmlns:ds="http://schemas.openxmlformats.org/officeDocument/2006/customXml" ds:itemID="{EE652A7A-8475-4B38-9044-1B8C901DBEF7}">
+<ds:datastoreItem xmlns:ds="http://schemas.openxmlformats.org/officeDocument/2006/customXml" ds:itemID="{75F8D47D-B52F-46E4-BFB2-2090755CBF51}">
   <ds:schemaRefs>
     <ds:schemaRef ds:uri="http://schemas.openxmlformats.org/officeDocument/2006/bibliography"/>
   </ds:schemaRefs>

</xml_diff>